<commit_message>
Título y revisión contexto
</commit_message>
<xml_diff>
--- a/Proyecto final.docx
+++ b/Proyecto final.docx
@@ -23,20 +23,8 @@
           <w:sz w:val="32"/>
           <w:szCs w:val="32"/>
         </w:rPr>
-        <w:t>Título del Proyecto</w:t>
+        <w:t>Tiempo de espera en hospitales</w:t>
       </w:r>
-    </w:p>
-    <w:p>
-      <w:pPr>
-        <w:jc w:val="center"/>
-        <w:rPr>
-          <w:rFonts w:ascii="Cambria" w:hAnsi="Cambria"/>
-          <w:b/>
-          <w:bCs/>
-          <w:sz w:val="32"/>
-          <w:szCs w:val="32"/>
-        </w:rPr>
-      </w:pPr>
     </w:p>
     <w:p>
       <w:pPr>
@@ -210,7 +198,7 @@
       <w:sdtContent>
         <w:p>
           <w:pPr>
-            <w:pStyle w:val="TtuloTDC"/>
+            <w:pStyle w:val="TOCHeading"/>
             <w:rPr>
               <w:rFonts w:ascii="Cambria" w:hAnsi="Cambria"/>
             </w:rPr>
@@ -225,7 +213,7 @@
         </w:p>
         <w:p>
           <w:pPr>
-            <w:pStyle w:val="TDC1"/>
+            <w:pStyle w:val="TOC1"/>
             <w:tabs>
               <w:tab w:val="left" w:pos="440"/>
               <w:tab w:val="right" w:leader="dot" w:pos="8828"/>
@@ -255,7 +243,7 @@
           <w:hyperlink w:anchor="_Toc53236917" w:history="1">
             <w:r>
               <w:rPr>
-                <w:rStyle w:val="Hipervnculo"/>
+                <w:rStyle w:val="Hyperlink"/>
                 <w:rFonts w:ascii="Cambria" w:hAnsi="Cambria"/>
                 <w:noProof/>
               </w:rPr>
@@ -269,7 +257,7 @@
             </w:r>
             <w:r>
               <w:rPr>
-                <w:rStyle w:val="Hipervnculo"/>
+                <w:rStyle w:val="Hyperlink"/>
                 <w:rFonts w:ascii="Cambria" w:hAnsi="Cambria"/>
                 <w:noProof/>
               </w:rPr>
@@ -327,7 +315,7 @@
         </w:p>
         <w:p>
           <w:pPr>
-            <w:pStyle w:val="TDC1"/>
+            <w:pStyle w:val="TOC1"/>
             <w:tabs>
               <w:tab w:val="left" w:pos="440"/>
               <w:tab w:val="right" w:leader="dot" w:pos="8828"/>
@@ -339,7 +327,7 @@
           <w:hyperlink w:anchor="_Toc53236918" w:history="1">
             <w:r>
               <w:rPr>
-                <w:rStyle w:val="Hipervnculo"/>
+                <w:rStyle w:val="Hyperlink"/>
                 <w:rFonts w:ascii="Cambria" w:hAnsi="Cambria"/>
                 <w:noProof/>
               </w:rPr>
@@ -353,7 +341,7 @@
             </w:r>
             <w:r>
               <w:rPr>
-                <w:rStyle w:val="Hipervnculo"/>
+                <w:rStyle w:val="Hyperlink"/>
                 <w:rFonts w:ascii="Cambria" w:hAnsi="Cambria"/>
                 <w:noProof/>
               </w:rPr>
@@ -411,7 +399,7 @@
         </w:p>
         <w:p>
           <w:pPr>
-            <w:pStyle w:val="TDC2"/>
+            <w:pStyle w:val="TOC2"/>
             <w:tabs>
               <w:tab w:val="left" w:pos="660"/>
               <w:tab w:val="right" w:leader="dot" w:pos="8828"/>
@@ -423,7 +411,7 @@
           <w:hyperlink w:anchor="_Toc53236919" w:history="1">
             <w:r>
               <w:rPr>
-                <w:rStyle w:val="Hipervnculo"/>
+                <w:rStyle w:val="Hyperlink"/>
                 <w:noProof/>
               </w:rPr>
               <w:t>a.</w:t>
@@ -436,7 +424,7 @@
             </w:r>
             <w:r>
               <w:rPr>
-                <w:rStyle w:val="Hipervnculo"/>
+                <w:rStyle w:val="Hyperlink"/>
                 <w:noProof/>
               </w:rPr>
               <w:t>Conjuntos:</w:t>
@@ -493,7 +481,7 @@
         </w:p>
         <w:p>
           <w:pPr>
-            <w:pStyle w:val="TDC2"/>
+            <w:pStyle w:val="TOC2"/>
             <w:tabs>
               <w:tab w:val="left" w:pos="660"/>
               <w:tab w:val="right" w:leader="dot" w:pos="8828"/>
@@ -505,7 +493,7 @@
           <w:hyperlink w:anchor="_Toc53236920" w:history="1">
             <w:r>
               <w:rPr>
-                <w:rStyle w:val="Hipervnculo"/>
+                <w:rStyle w:val="Hyperlink"/>
                 <w:noProof/>
               </w:rPr>
               <w:t>b.</w:t>
@@ -518,7 +506,7 @@
             </w:r>
             <w:r>
               <w:rPr>
-                <w:rStyle w:val="Hipervnculo"/>
+                <w:rStyle w:val="Hyperlink"/>
                 <w:noProof/>
               </w:rPr>
               <w:t>Parámetros:</w:t>
@@ -575,7 +563,7 @@
         </w:p>
         <w:p>
           <w:pPr>
-            <w:pStyle w:val="TDC2"/>
+            <w:pStyle w:val="TOC2"/>
             <w:tabs>
               <w:tab w:val="left" w:pos="660"/>
               <w:tab w:val="right" w:leader="dot" w:pos="8828"/>
@@ -587,7 +575,7 @@
           <w:hyperlink w:anchor="_Toc53236921" w:history="1">
             <w:r>
               <w:rPr>
-                <w:rStyle w:val="Hipervnculo"/>
+                <w:rStyle w:val="Hyperlink"/>
                 <w:noProof/>
               </w:rPr>
               <w:t>c.</w:t>
@@ -600,7 +588,7 @@
             </w:r>
             <w:r>
               <w:rPr>
-                <w:rStyle w:val="Hipervnculo"/>
+                <w:rStyle w:val="Hyperlink"/>
                 <w:noProof/>
               </w:rPr>
               <w:t>Variables de decisión:</w:t>
@@ -657,7 +645,7 @@
         </w:p>
         <w:p>
           <w:pPr>
-            <w:pStyle w:val="TDC1"/>
+            <w:pStyle w:val="TOC1"/>
             <w:tabs>
               <w:tab w:val="left" w:pos="440"/>
               <w:tab w:val="right" w:leader="dot" w:pos="8828"/>
@@ -669,7 +657,7 @@
           <w:hyperlink w:anchor="_Toc53236922" w:history="1">
             <w:r>
               <w:rPr>
-                <w:rStyle w:val="Hipervnculo"/>
+                <w:rStyle w:val="Hyperlink"/>
                 <w:rFonts w:ascii="Cambria" w:hAnsi="Cambria"/>
                 <w:noProof/>
               </w:rPr>
@@ -683,7 +671,7 @@
             </w:r>
             <w:r>
               <w:rPr>
-                <w:rStyle w:val="Hipervnculo"/>
+                <w:rStyle w:val="Hyperlink"/>
                 <w:rFonts w:ascii="Cambria" w:hAnsi="Cambria"/>
                 <w:noProof/>
               </w:rPr>
@@ -741,7 +729,7 @@
         </w:p>
         <w:p>
           <w:pPr>
-            <w:pStyle w:val="TDC2"/>
+            <w:pStyle w:val="TOC2"/>
             <w:tabs>
               <w:tab w:val="left" w:pos="660"/>
               <w:tab w:val="right" w:leader="dot" w:pos="8828"/>
@@ -753,7 +741,7 @@
           <w:hyperlink w:anchor="_Toc53236923" w:history="1">
             <w:r>
               <w:rPr>
-                <w:rStyle w:val="Hipervnculo"/>
+                <w:rStyle w:val="Hyperlink"/>
                 <w:noProof/>
               </w:rPr>
               <w:t>a.</w:t>
@@ -766,7 +754,7 @@
             </w:r>
             <w:r>
               <w:rPr>
-                <w:rStyle w:val="Hipervnculo"/>
+                <w:rStyle w:val="Hyperlink"/>
                 <w:noProof/>
               </w:rPr>
               <w:t>Función objetivo:</w:t>
@@ -823,7 +811,7 @@
         </w:p>
         <w:p>
           <w:pPr>
-            <w:pStyle w:val="TDC2"/>
+            <w:pStyle w:val="TOC2"/>
             <w:tabs>
               <w:tab w:val="left" w:pos="660"/>
               <w:tab w:val="right" w:leader="dot" w:pos="8828"/>
@@ -835,7 +823,7 @@
           <w:hyperlink w:anchor="_Toc53236924" w:history="1">
             <w:r>
               <w:rPr>
-                <w:rStyle w:val="Hipervnculo"/>
+                <w:rStyle w:val="Hyperlink"/>
                 <w:noProof/>
               </w:rPr>
               <w:t>b.</w:t>
@@ -848,7 +836,7 @@
             </w:r>
             <w:r>
               <w:rPr>
-                <w:rStyle w:val="Hipervnculo"/>
+                <w:rStyle w:val="Hyperlink"/>
                 <w:noProof/>
               </w:rPr>
               <w:t>Restricciones</w:t>
@@ -905,7 +893,7 @@
         </w:p>
         <w:p>
           <w:pPr>
-            <w:pStyle w:val="TDC2"/>
+            <w:pStyle w:val="TOC2"/>
             <w:tabs>
               <w:tab w:val="left" w:pos="660"/>
               <w:tab w:val="right" w:leader="dot" w:pos="8828"/>
@@ -917,7 +905,7 @@
           <w:hyperlink w:anchor="_Toc53236925" w:history="1">
             <w:r>
               <w:rPr>
-                <w:rStyle w:val="Hipervnculo"/>
+                <w:rStyle w:val="Hyperlink"/>
                 <w:noProof/>
               </w:rPr>
               <w:t>c.</w:t>
@@ -930,7 +918,7 @@
             </w:r>
             <w:r>
               <w:rPr>
-                <w:rStyle w:val="Hipervnculo"/>
+                <w:rStyle w:val="Hyperlink"/>
                 <w:noProof/>
               </w:rPr>
               <w:t>Descripción</w:t>
@@ -1005,7 +993,7 @@
     </w:sdt>
     <w:p>
       <w:pPr>
-        <w:pStyle w:val="Ttulo1"/>
+        <w:pStyle w:val="Heading1"/>
         <w:numPr>
           <w:ilvl w:val="0"/>
           <w:numId w:val="1"/>
@@ -1034,25 +1022,145 @@
         <w:rPr>
           <w:rFonts w:ascii="Cambria" w:hAnsi="Cambria"/>
         </w:rPr>
-        <w:t xml:space="preserve">El sistema de salud en Colombia cuenta con varias falencias, una de ellas es que hay muchos pacientes </w:t>
+        <w:t>El sistema de salud en Colombia cuenta con varias falencias, una de ellas es</w:t>
       </w:r>
       <w:r>
         <w:rPr>
           <w:rFonts w:ascii="Cambria" w:hAnsi="Cambria"/>
         </w:rPr>
-        <w:t xml:space="preserve">dan malas calificaciones a los hospitales </w:t>
+        <w:t xml:space="preserve"> el tiempo de espera que experimentan los pacientes en las salas de urgencias. </w:t>
       </w:r>
       <w:r>
         <w:rPr>
           <w:rFonts w:ascii="Cambria" w:hAnsi="Cambria"/>
         </w:rPr>
-        <w:t xml:space="preserve">a la hora de ir a urgencias debido a los tiempos de espera y que algunos procedimientos que se deben realizar, no se realizan o se terminan realizando varias veces. </w:t>
+        <w:t xml:space="preserve">En un estudio realizado en el 2015 se estableció que los tiempos de espera de los pacientes en urgencias en Bogotá pueden ser en promedio 6 horas. () </w:t>
       </w:r>
       <w:r>
         <w:rPr>
           <w:rFonts w:ascii="Cambria" w:hAnsi="Cambria"/>
         </w:rPr>
-        <w:t>En un estudio realizado en el 2015 se estableció que los tiempos de espera de los pacientes en urgencias en Bogotá pueden ser en promedio 6 horas. () Y esto sin tener en cuenta el tiempo que se tardan en el hospital mientras que se realizar los procedimientos pertinentes.</w:t>
+        <w:t>Además, en esta cifra no se contempla</w:t>
+      </w:r>
+      <w:r>
+        <w:rPr>
+          <w:rFonts w:ascii="Cambria" w:hAnsi="Cambria"/>
+        </w:rPr>
+        <w:t xml:space="preserve"> el tiempo que tarda</w:t>
+      </w:r>
+      <w:r>
+        <w:rPr>
+          <w:rFonts w:ascii="Cambria" w:hAnsi="Cambria"/>
+        </w:rPr>
+        <w:t xml:space="preserve">n los pacientes </w:t>
+      </w:r>
+      <w:r>
+        <w:rPr>
+          <w:rFonts w:ascii="Cambria" w:hAnsi="Cambria"/>
+        </w:rPr>
+        <w:t xml:space="preserve">en el hospital mientras </w:t>
+      </w:r>
+      <w:r>
+        <w:rPr>
+          <w:rFonts w:ascii="Cambria" w:hAnsi="Cambria"/>
+        </w:rPr>
+        <w:t xml:space="preserve">se realizan </w:t>
+      </w:r>
+      <w:r>
+        <w:rPr>
+          <w:rFonts w:ascii="Cambria" w:hAnsi="Cambria"/>
+        </w:rPr>
+        <w:t>los procedimientos pertinentes.</w:t>
+      </w:r>
+      <w:r>
+        <w:rPr>
+          <w:rFonts w:ascii="Cambria" w:hAnsi="Cambria"/>
+        </w:rPr>
+        <w:t xml:space="preserve"> </w:t>
+      </w:r>
+      <w:r>
+        <w:rPr>
+          <w:rFonts w:ascii="Cambria" w:hAnsi="Cambria"/>
+        </w:rPr>
+        <w:t xml:space="preserve">Lo anterior ocasiona que </w:t>
+      </w:r>
+      <w:r>
+        <w:rPr>
+          <w:rFonts w:ascii="Cambria" w:hAnsi="Cambria"/>
+        </w:rPr>
+        <w:t>hay</w:t>
+      </w:r>
+      <w:r>
+        <w:rPr>
+          <w:rFonts w:ascii="Cambria" w:hAnsi="Cambria"/>
+        </w:rPr>
+        <w:t>a</w:t>
+      </w:r>
+      <w:r>
+        <w:rPr>
+          <w:rFonts w:ascii="Cambria" w:hAnsi="Cambria"/>
+        </w:rPr>
+        <w:t xml:space="preserve"> muchos pacientes </w:t>
+      </w:r>
+      <w:r>
+        <w:rPr>
+          <w:rFonts w:ascii="Cambria" w:hAnsi="Cambria"/>
+        </w:rPr>
+        <w:t xml:space="preserve">que </w:t>
+      </w:r>
+      <w:r>
+        <w:rPr>
+          <w:rFonts w:ascii="Cambria" w:hAnsi="Cambria"/>
+        </w:rPr>
+        <w:t>d</w:t>
+      </w:r>
+      <w:r>
+        <w:rPr>
+          <w:rFonts w:ascii="Cambria" w:hAnsi="Cambria"/>
+        </w:rPr>
+        <w:t>en</w:t>
+      </w:r>
+      <w:r>
+        <w:rPr>
+          <w:rFonts w:ascii="Cambria" w:hAnsi="Cambria"/>
+        </w:rPr>
+        <w:t xml:space="preserve"> malas calificaciones a los hospitales a la hora de ir a urgencias</w:t>
+      </w:r>
+      <w:r>
+        <w:rPr>
+          <w:rFonts w:ascii="Cambria" w:hAnsi="Cambria"/>
+        </w:rPr>
+        <w:t xml:space="preserve">. Adicionalmente, hay casos en los que </w:t>
+      </w:r>
+      <w:r>
+        <w:rPr>
+          <w:rFonts w:ascii="Cambria" w:hAnsi="Cambria"/>
+        </w:rPr>
+        <w:t>algunos procedimientos que</w:t>
+      </w:r>
+      <w:r>
+        <w:rPr>
+          <w:rFonts w:ascii="Cambria" w:hAnsi="Cambria"/>
+        </w:rPr>
+        <w:t xml:space="preserve"> deben realizar</w:t>
+      </w:r>
+      <w:r>
+        <w:rPr>
+          <w:rFonts w:ascii="Cambria" w:hAnsi="Cambria"/>
+        </w:rPr>
+        <w:t xml:space="preserve"> </w:t>
+      </w:r>
+      <w:r>
+        <w:rPr>
+          <w:rFonts w:ascii="Cambria" w:hAnsi="Cambria"/>
+        </w:rPr>
+        <w:t xml:space="preserve">los pacientes en el hospital </w:t>
+      </w:r>
+      <w:r>
+        <w:rPr>
+          <w:rFonts w:ascii="Cambria" w:hAnsi="Cambria"/>
+        </w:rPr>
+        <w:t>no se realizan o se terminan realizando varias veces.</w:t>
       </w:r>
     </w:p>
     <w:p>
@@ -1066,13 +1174,181 @@
         <w:rPr>
           <w:rFonts w:ascii="Cambria" w:hAnsi="Cambria"/>
         </w:rPr>
-        <w:t>Esto es debido a que muchos pacientes entrar a la misma hora, limitaciones a la hora de los insumos y habitaciones en donde se realizan los procedimientos y no hay organización sobre que paciente se debe atender y que procedimientos debe de rearársele y en qué orden.</w:t>
+        <w:t>Est</w:t>
       </w:r>
       <w:r>
         <w:rPr>
           <w:rFonts w:ascii="Cambria" w:hAnsi="Cambria"/>
         </w:rPr>
-        <w:t xml:space="preserve"> Se desea realizar un ejercicio de optimización que minimice el tiempo que duran los pacientes </w:t>
+        <w:t>e problema se debe</w:t>
+      </w:r>
+      <w:r>
+        <w:rPr>
+          <w:rFonts w:ascii="Cambria" w:hAnsi="Cambria"/>
+        </w:rPr>
+        <w:t xml:space="preserve"> a que muchos pacientes entra</w:t>
+      </w:r>
+      <w:r>
+        <w:rPr>
+          <w:rFonts w:ascii="Cambria" w:hAnsi="Cambria"/>
+        </w:rPr>
+        <w:t xml:space="preserve">n </w:t>
+      </w:r>
+      <w:r>
+        <w:rPr>
+          <w:rFonts w:ascii="Cambria" w:hAnsi="Cambria"/>
+        </w:rPr>
+        <w:t>a la misma hora,</w:t>
+      </w:r>
+      <w:r>
+        <w:rPr>
+          <w:rFonts w:ascii="Cambria" w:hAnsi="Cambria"/>
+        </w:rPr>
+        <w:t xml:space="preserve"> existen</w:t>
+      </w:r>
+      <w:r>
+        <w:rPr>
+          <w:rFonts w:ascii="Cambria" w:hAnsi="Cambria"/>
+        </w:rPr>
+        <w:t xml:space="preserve"> limitaciones </w:t>
+      </w:r>
+      <w:r>
+        <w:rPr>
+          <w:rFonts w:ascii="Cambria" w:hAnsi="Cambria"/>
+        </w:rPr>
+        <w:t>en el acceso a los distintos insumos</w:t>
+      </w:r>
+      <w:r>
+        <w:rPr>
+          <w:rFonts w:ascii="Cambria" w:hAnsi="Cambria"/>
+        </w:rPr>
+        <w:t xml:space="preserve"> y habitaciones en donde se realizan los procedimientos</w:t>
+      </w:r>
+      <w:r>
+        <w:rPr>
+          <w:rFonts w:ascii="Cambria" w:hAnsi="Cambria"/>
+        </w:rPr>
+        <w:t>. Adicionalmente</w:t>
+      </w:r>
+      <w:r>
+        <w:rPr>
+          <w:rFonts w:ascii="Cambria" w:hAnsi="Cambria"/>
+        </w:rPr>
+        <w:t xml:space="preserve"> no hay organización sobre </w:t>
+      </w:r>
+      <w:r>
+        <w:rPr>
+          <w:rFonts w:ascii="Cambria" w:hAnsi="Cambria"/>
+        </w:rPr>
+        <w:t>el</w:t>
+      </w:r>
+      <w:r>
+        <w:rPr>
+          <w:rFonts w:ascii="Cambria" w:hAnsi="Cambria"/>
+        </w:rPr>
+        <w:t xml:space="preserve"> paciente </w:t>
+      </w:r>
+      <w:r>
+        <w:rPr>
+          <w:rFonts w:ascii="Cambria" w:hAnsi="Cambria"/>
+        </w:rPr>
+        <w:t xml:space="preserve">que </w:t>
+      </w:r>
+      <w:r>
+        <w:rPr>
+          <w:rFonts w:ascii="Cambria" w:hAnsi="Cambria"/>
+        </w:rPr>
+        <w:t xml:space="preserve">se debe atender y </w:t>
+      </w:r>
+      <w:r>
+        <w:rPr>
+          <w:rFonts w:ascii="Cambria" w:hAnsi="Cambria"/>
+        </w:rPr>
+        <w:t>los</w:t>
+      </w:r>
+      <w:r>
+        <w:rPr>
+          <w:rFonts w:ascii="Cambria" w:hAnsi="Cambria"/>
+        </w:rPr>
+        <w:t xml:space="preserve"> procedimientos </w:t>
+      </w:r>
+      <w:r>
+        <w:rPr>
+          <w:rFonts w:ascii="Cambria" w:hAnsi="Cambria"/>
+        </w:rPr>
+        <w:t xml:space="preserve">que se le </w:t>
+      </w:r>
+      <w:r>
+        <w:rPr>
+          <w:rFonts w:ascii="Cambria" w:hAnsi="Cambria"/>
+        </w:rPr>
+        <w:t>debe</w:t>
+      </w:r>
+      <w:r>
+        <w:rPr>
+          <w:rFonts w:ascii="Cambria" w:hAnsi="Cambria"/>
+        </w:rPr>
+        <w:t>n</w:t>
+      </w:r>
+      <w:r>
+        <w:rPr>
+          <w:rFonts w:ascii="Cambria" w:hAnsi="Cambria"/>
+        </w:rPr>
+        <w:t xml:space="preserve"> </w:t>
+      </w:r>
+      <w:r>
+        <w:rPr>
+          <w:rFonts w:ascii="Cambria" w:hAnsi="Cambria"/>
+        </w:rPr>
+        <w:t xml:space="preserve">hacer </w:t>
+      </w:r>
+      <w:r>
+        <w:rPr>
+          <w:rFonts w:ascii="Cambria" w:hAnsi="Cambria"/>
+        </w:rPr>
+        <w:t>y e</w:t>
+      </w:r>
+      <w:r>
+        <w:rPr>
+          <w:rFonts w:ascii="Cambria" w:hAnsi="Cambria"/>
+        </w:rPr>
+        <w:t>l</w:t>
+      </w:r>
+      <w:r>
+        <w:rPr>
+          <w:rFonts w:ascii="Cambria" w:hAnsi="Cambria"/>
+        </w:rPr>
+        <w:t xml:space="preserve"> orden</w:t>
+      </w:r>
+      <w:r>
+        <w:rPr>
+          <w:rFonts w:ascii="Cambria" w:hAnsi="Cambria"/>
+        </w:rPr>
+        <w:t xml:space="preserve"> en que estos se realizan</w:t>
+      </w:r>
+      <w:r>
+        <w:rPr>
+          <w:rFonts w:ascii="Cambria" w:hAnsi="Cambria"/>
+        </w:rPr>
+        <w:t>.</w:t>
+      </w:r>
+      <w:r>
+        <w:rPr>
+          <w:rFonts w:ascii="Cambria" w:hAnsi="Cambria"/>
+        </w:rPr>
+        <w:t xml:space="preserve"> </w:t>
+      </w:r>
+      <w:r>
+        <w:rPr>
+          <w:rFonts w:ascii="Cambria" w:hAnsi="Cambria"/>
+        </w:rPr>
+        <w:t>Entonces, s</w:t>
+      </w:r>
+      <w:r>
+        <w:rPr>
+          <w:rFonts w:ascii="Cambria" w:hAnsi="Cambria"/>
+        </w:rPr>
+        <w:t xml:space="preserve">e desea realizar un ejercicio de optimización que minimice el tiempo que duran los pacientes </w:t>
       </w:r>
       <w:r>
         <w:rPr>
@@ -1099,7 +1375,19 @@
           <w:rFonts w:ascii="Cambria" w:hAnsi="Cambria"/>
         </w:rPr>
         <w:lastRenderedPageBreak/>
-        <w:t>Para realizar este ejercicio se sabe que hay distintos tipos de pacientes dependiendo de lo mal que se sienten por lo que cuentan con una etiqueta de (grave, medio y leve), los pacientes que se sienten peor (grave)</w:t>
+        <w:t>Para realizar este ejercicio</w:t>
+      </w:r>
+      <w:r>
+        <w:rPr>
+          <w:rFonts w:ascii="Cambria" w:hAnsi="Cambria"/>
+        </w:rPr>
+        <w:t>, s</w:t>
+      </w:r>
+      <w:r>
+        <w:rPr>
+          <w:rFonts w:ascii="Cambria" w:hAnsi="Cambria"/>
+        </w:rPr>
+        <w:t>e sabe que hay distintos tipos de pacientes dependiendo de lo mal que se sienten por lo que cuentan con una etiqueta de (grave, medio y leve), los pacientes que se sienten peor (grave)</w:t>
       </w:r>
       <w:r>
         <w:rPr>
@@ -1191,19 +1479,19 @@
         <w:rPr>
           <w:rFonts w:ascii="Cambria" w:hAnsi="Cambria"/>
         </w:rPr>
-        <w:t xml:space="preserve">Los datos que se tienen </w:t>
+        <w:t>Los datos siguientes</w:t>
       </w:r>
       <w:r>
         <w:rPr>
           <w:rFonts w:ascii="Cambria" w:hAnsi="Cambria"/>
         </w:rPr>
-        <w:t xml:space="preserve">son </w:t>
+        <w:t xml:space="preserve"> funcionan como ejemplificación del modelo</w:t>
       </w:r>
       <w:r>
         <w:rPr>
           <w:rFonts w:ascii="Cambria" w:hAnsi="Cambria"/>
         </w:rPr>
-        <w:t>los siguientes:</w:t>
+        <w:t>:</w:t>
       </w:r>
     </w:p>
     <w:tbl>
@@ -1479,7 +1767,34 @@
                 <w:sz w:val="16"/>
                 <w:szCs w:val="16"/>
               </w:rPr>
-              <w:t>Realizar prueba orinaría</w:t>
+              <w:t xml:space="preserve">Realizar prueba </w:t>
+            </w:r>
+            <w:r>
+              <w:rPr>
+                <w:rFonts w:ascii="Cambria" w:eastAsia="Times New Roman" w:hAnsi="Cambria" w:cs="Calibri"/>
+                <w:color w:val="000000"/>
+                <w:sz w:val="16"/>
+                <w:szCs w:val="16"/>
+              </w:rPr>
+              <w:t>orinar</w:t>
+            </w:r>
+            <w:r>
+              <w:rPr>
+                <w:rFonts w:ascii="Cambria" w:eastAsia="Times New Roman" w:hAnsi="Cambria" w:cs="Calibri"/>
+                <w:color w:val="000000"/>
+                <w:sz w:val="16"/>
+                <w:szCs w:val="16"/>
+              </w:rPr>
+              <w:t>í</w:t>
+            </w:r>
+            <w:r>
+              <w:rPr>
+                <w:rFonts w:ascii="Cambria" w:eastAsia="Times New Roman" w:hAnsi="Cambria" w:cs="Calibri"/>
+                <w:color w:val="000000"/>
+                <w:sz w:val="16"/>
+                <w:szCs w:val="16"/>
+              </w:rPr>
+              <w:t>a</w:t>
             </w:r>
           </w:p>
         </w:tc>
@@ -11656,7 +11971,7 @@
     </w:p>
     <w:p>
       <w:pPr>
-        <w:pStyle w:val="Ttulo1"/>
+        <w:pStyle w:val="Heading1"/>
         <w:numPr>
           <w:ilvl w:val="0"/>
           <w:numId w:val="1"/>
@@ -11682,7 +11997,7 @@
     </w:p>
     <w:p>
       <w:pPr>
-        <w:pStyle w:val="Ttulo2"/>
+        <w:pStyle w:val="Heading2"/>
         <w:numPr>
           <w:ilvl w:val="1"/>
           <w:numId w:val="1"/>
@@ -11696,7 +12011,7 @@
     </w:p>
     <w:tbl>
       <w:tblPr>
-        <w:tblStyle w:val="Tablanormal5"/>
+        <w:tblStyle w:val="PlainTable5"/>
         <w:tblW w:w="0" w:type="auto"/>
         <w:tblLook w:val="04A0" w:firstRow="1" w:lastRow="0" w:firstColumn="1" w:lastColumn="0" w:noHBand="0" w:noVBand="1"/>
       </w:tblPr>
@@ -12062,7 +12377,7 @@
     </w:p>
     <w:p>
       <w:pPr>
-        <w:pStyle w:val="Ttulo2"/>
+        <w:pStyle w:val="Heading2"/>
         <w:numPr>
           <w:ilvl w:val="1"/>
           <w:numId w:val="1"/>
@@ -12076,7 +12391,7 @@
     </w:p>
     <w:tbl>
       <w:tblPr>
-        <w:tblStyle w:val="Tablanormal5"/>
+        <w:tblStyle w:val="PlainTable5"/>
         <w:tblW w:w="0" w:type="auto"/>
         <w:tblLook w:val="04A0" w:firstRow="1" w:lastRow="0" w:firstColumn="1" w:lastColumn="0" w:noHBand="0" w:noVBand="1"/>
       </w:tblPr>
@@ -12971,7 +13286,7 @@
     </w:p>
     <w:p>
       <w:pPr>
-        <w:pStyle w:val="Ttulo2"/>
+        <w:pStyle w:val="Heading2"/>
         <w:numPr>
           <w:ilvl w:val="1"/>
           <w:numId w:val="1"/>
@@ -12985,7 +13300,7 @@
     </w:p>
     <w:tbl>
       <w:tblPr>
-        <w:tblStyle w:val="Tablanormal5"/>
+        <w:tblStyle w:val="PlainTable5"/>
         <w:tblW w:w="0" w:type="auto"/>
         <w:tblLook w:val="04A0" w:firstRow="1" w:lastRow="0" w:firstColumn="1" w:lastColumn="0" w:noHBand="0" w:noVBand="1"/>
       </w:tblPr>
@@ -13142,7 +13457,7 @@
                         <w:sz w:val="20"/>
                         <w:szCs w:val="20"/>
                       </w:rPr>
-                      <m:t>p</m:t>
+                      <m:t>x</m:t>
                     </m:r>
                   </m:e>
                   <m:sub>
@@ -13258,7 +13573,23 @@
                             <w:sz w:val="20"/>
                             <w:szCs w:val="20"/>
                           </w:rPr>
-                          <m:t>0,  &amp;d.l.c</m:t>
+                          <m:t xml:space="preserve">0, </m:t>
+                        </m:r>
+                        <m:r>
+                          <w:rPr>
+                            <w:rFonts w:ascii="Cambria Math" w:hAnsi="Cambria Math"/>
+                            <w:sz w:val="20"/>
+                            <w:szCs w:val="20"/>
+                          </w:rPr>
+                          <m:t xml:space="preserve"> </m:t>
+                        </m:r>
+                        <m:r>
+                          <w:rPr>
+                            <w:rFonts w:ascii="Cambria Math" w:hAnsi="Cambria Math"/>
+                            <w:sz w:val="20"/>
+                            <w:szCs w:val="20"/>
+                          </w:rPr>
+                          <m:t>&amp;d.l.c</m:t>
                         </m:r>
                       </m:e>
                     </m:eqArr>
@@ -13291,7 +13622,7 @@
     <w:p/>
     <w:p>
       <w:pPr>
-        <w:pStyle w:val="Ttulo1"/>
+        <w:pStyle w:val="Heading1"/>
         <w:numPr>
           <w:ilvl w:val="0"/>
           <w:numId w:val="1"/>
@@ -13311,7 +13642,7 @@
     </w:p>
     <w:p>
       <w:pPr>
-        <w:pStyle w:val="Ttulo2"/>
+        <w:pStyle w:val="Heading2"/>
         <w:numPr>
           <w:ilvl w:val="1"/>
           <w:numId w:val="1"/>
@@ -13438,7 +13769,7 @@
     </w:p>
     <w:p>
       <w:pPr>
-        <w:pStyle w:val="Ttulo2"/>
+        <w:pStyle w:val="Heading2"/>
         <w:numPr>
           <w:ilvl w:val="1"/>
           <w:numId w:val="1"/>
@@ -13570,7 +13901,7 @@
     </w:p>
     <w:p>
       <w:pPr>
-        <w:pStyle w:val="Ttulo2"/>
+        <w:pStyle w:val="Heading2"/>
         <w:numPr>
           <w:ilvl w:val="1"/>
           <w:numId w:val="1"/>
@@ -13585,7 +13916,7 @@
     </w:p>
     <w:p>
       <w:pPr>
-        <w:pStyle w:val="Prrafodelista"/>
+        <w:pStyle w:val="ListParagraph"/>
         <w:numPr>
           <w:ilvl w:val="0"/>
           <w:numId w:val="4"/>
@@ -13634,7 +13965,7 @@
     </w:p>
     <w:p>
       <w:pPr>
-        <w:pStyle w:val="Prrafodelista"/>
+        <w:pStyle w:val="ListParagraph"/>
         <w:numPr>
           <w:ilvl w:val="0"/>
           <w:numId w:val="4"/>
@@ -13647,7 +13978,7 @@
     </w:p>
     <w:p>
       <w:pPr>
-        <w:pStyle w:val="Prrafodelista"/>
+        <w:pStyle w:val="ListParagraph"/>
         <w:ind w:left="1778"/>
         <w:jc w:val="both"/>
       </w:pPr>
@@ -13702,7 +14033,7 @@
     <w:sdtContent>
       <w:p>
         <w:pPr>
-          <w:pStyle w:val="Piedepgina"/>
+          <w:pStyle w:val="Footer"/>
         </w:pPr>
         <w:r>
           <w:rPr>
@@ -14836,11 +15167,11 @@
     <w:name w:val="Normal"/>
     <w:qFormat/>
   </w:style>
-  <w:style w:type="paragraph" w:styleId="Ttulo1">
+  <w:style w:type="paragraph" w:styleId="Heading1">
     <w:name w:val="heading 1"/>
     <w:basedOn w:val="Normal"/>
     <w:next w:val="Normal"/>
-    <w:link w:val="Ttulo1Car"/>
+    <w:link w:val="Heading1Char"/>
     <w:uiPriority w:val="9"/>
     <w:qFormat/>
     <w:rsid w:val="00940566"/>
@@ -14857,11 +15188,11 @@
       <w:szCs w:val="32"/>
     </w:rPr>
   </w:style>
-  <w:style w:type="paragraph" w:styleId="Ttulo2">
+  <w:style w:type="paragraph" w:styleId="Heading2">
     <w:name w:val="heading 2"/>
     <w:basedOn w:val="Normal"/>
     <w:next w:val="Normal"/>
-    <w:link w:val="Ttulo2Car"/>
+    <w:link w:val="Heading2Char"/>
     <w:uiPriority w:val="9"/>
     <w:unhideWhenUsed/>
     <w:qFormat/>
@@ -14879,13 +15210,13 @@
       <w:szCs w:val="26"/>
     </w:rPr>
   </w:style>
-  <w:style w:type="character" w:default="1" w:styleId="Fuentedeprrafopredeter">
+  <w:style w:type="character" w:default="1" w:styleId="DefaultParagraphFont">
     <w:name w:val="Default Paragraph Font"/>
     <w:uiPriority w:val="1"/>
     <w:semiHidden/>
     <w:unhideWhenUsed/>
   </w:style>
-  <w:style w:type="table" w:default="1" w:styleId="Tablanormal">
+  <w:style w:type="table" w:default="1" w:styleId="TableNormal">
     <w:name w:val="Normal Table"/>
     <w:uiPriority w:val="99"/>
     <w:semiHidden/>
@@ -14900,16 +15231,16 @@
       </w:tblCellMar>
     </w:tblPr>
   </w:style>
-  <w:style w:type="numbering" w:default="1" w:styleId="Sinlista">
+  <w:style w:type="numbering" w:default="1" w:styleId="NoList">
     <w:name w:val="No List"/>
     <w:uiPriority w:val="99"/>
     <w:semiHidden/>
     <w:unhideWhenUsed/>
   </w:style>
-  <w:style w:type="character" w:customStyle="1" w:styleId="Ttulo1Car">
-    <w:name w:val="Título 1 Car"/>
-    <w:basedOn w:val="Fuentedeprrafopredeter"/>
-    <w:link w:val="Ttulo1"/>
+  <w:style w:type="character" w:customStyle="1" w:styleId="Heading1Char">
+    <w:name w:val="Heading 1 Char"/>
+    <w:basedOn w:val="DefaultParagraphFont"/>
+    <w:link w:val="Heading1"/>
     <w:uiPriority w:val="9"/>
     <w:rsid w:val="00940566"/>
     <w:rPr>
@@ -14934,17 +15265,17 @@
   </w:style>
   <w:style w:type="character" w:customStyle="1" w:styleId="normaltextrun">
     <w:name w:val="normaltextrun"/>
-    <w:basedOn w:val="Fuentedeprrafopredeter"/>
+    <w:basedOn w:val="DefaultParagraphFont"/>
     <w:rsid w:val="00651EA3"/>
   </w:style>
   <w:style w:type="character" w:customStyle="1" w:styleId="eop">
     <w:name w:val="eop"/>
-    <w:basedOn w:val="Fuentedeprrafopredeter"/>
+    <w:basedOn w:val="DefaultParagraphFont"/>
     <w:rsid w:val="00651EA3"/>
   </w:style>
-  <w:style w:type="table" w:styleId="Tablaconcuadrcula">
+  <w:style w:type="table" w:styleId="TableGrid">
     <w:name w:val="Table Grid"/>
-    <w:basedOn w:val="Tablanormal"/>
+    <w:basedOn w:val="TableNormal"/>
     <w:uiPriority w:val="39"/>
     <w:rsid w:val="00E93683"/>
     <w:pPr>
@@ -14961,7 +15292,7 @@
       </w:tblBorders>
     </w:tblPr>
   </w:style>
-  <w:style w:type="paragraph" w:styleId="Prrafodelista">
+  <w:style w:type="paragraph" w:styleId="ListParagraph">
     <w:name w:val="List Paragraph"/>
     <w:basedOn w:val="Normal"/>
     <w:uiPriority w:val="34"/>
@@ -14972,9 +15303,9 @@
       <w:contextualSpacing/>
     </w:pPr>
   </w:style>
-  <w:style w:type="paragraph" w:styleId="TtuloTDC">
+  <w:style w:type="paragraph" w:styleId="TOCHeading">
     <w:name w:val="TOC Heading"/>
-    <w:basedOn w:val="Ttulo1"/>
+    <w:basedOn w:val="Heading1"/>
     <w:next w:val="Normal"/>
     <w:uiPriority w:val="39"/>
     <w:unhideWhenUsed/>
@@ -14984,7 +15315,7 @@
       <w:outlineLvl w:val="9"/>
     </w:pPr>
   </w:style>
-  <w:style w:type="paragraph" w:styleId="TDC1">
+  <w:style w:type="paragraph" w:styleId="TOC1">
     <w:name w:val="toc 1"/>
     <w:basedOn w:val="Normal"/>
     <w:next w:val="Normal"/>
@@ -14996,9 +15327,9 @@
       <w:spacing w:after="100"/>
     </w:pPr>
   </w:style>
-  <w:style w:type="character" w:styleId="Hipervnculo">
+  <w:style w:type="character" w:styleId="Hyperlink">
     <w:name w:val="Hyperlink"/>
-    <w:basedOn w:val="Fuentedeprrafopredeter"/>
+    <w:basedOn w:val="DefaultParagraphFont"/>
     <w:uiPriority w:val="99"/>
     <w:unhideWhenUsed/>
     <w:rsid w:val="004A6E1D"/>
@@ -15007,10 +15338,10 @@
       <w:u w:val="single"/>
     </w:rPr>
   </w:style>
-  <w:style w:type="paragraph" w:styleId="Encabezado">
+  <w:style w:type="paragraph" w:styleId="Header">
     <w:name w:val="header"/>
     <w:basedOn w:val="Normal"/>
-    <w:link w:val="EncabezadoCar"/>
+    <w:link w:val="HeaderChar"/>
     <w:uiPriority w:val="99"/>
     <w:unhideWhenUsed/>
     <w:rsid w:val="004A6E1D"/>
@@ -15022,17 +15353,17 @@
       <w:spacing w:after="0" w:line="240" w:lineRule="auto"/>
     </w:pPr>
   </w:style>
-  <w:style w:type="character" w:customStyle="1" w:styleId="EncabezadoCar">
-    <w:name w:val="Encabezado Car"/>
-    <w:basedOn w:val="Fuentedeprrafopredeter"/>
-    <w:link w:val="Encabezado"/>
+  <w:style w:type="character" w:customStyle="1" w:styleId="HeaderChar">
+    <w:name w:val="Header Char"/>
+    <w:basedOn w:val="DefaultParagraphFont"/>
+    <w:link w:val="Header"/>
     <w:uiPriority w:val="99"/>
     <w:rsid w:val="004A6E1D"/>
   </w:style>
-  <w:style w:type="paragraph" w:styleId="Piedepgina">
+  <w:style w:type="paragraph" w:styleId="Footer">
     <w:name w:val="footer"/>
     <w:basedOn w:val="Normal"/>
-    <w:link w:val="PiedepginaCar"/>
+    <w:link w:val="FooterChar"/>
     <w:uiPriority w:val="99"/>
     <w:unhideWhenUsed/>
     <w:rsid w:val="004A6E1D"/>
@@ -15044,16 +15375,16 @@
       <w:spacing w:after="0" w:line="240" w:lineRule="auto"/>
     </w:pPr>
   </w:style>
-  <w:style w:type="character" w:customStyle="1" w:styleId="PiedepginaCar">
-    <w:name w:val="Pie de página Car"/>
-    <w:basedOn w:val="Fuentedeprrafopredeter"/>
-    <w:link w:val="Piedepgina"/>
+  <w:style w:type="character" w:customStyle="1" w:styleId="FooterChar">
+    <w:name w:val="Footer Char"/>
+    <w:basedOn w:val="DefaultParagraphFont"/>
+    <w:link w:val="Footer"/>
     <w:uiPriority w:val="99"/>
     <w:rsid w:val="004A6E1D"/>
   </w:style>
-  <w:style w:type="table" w:styleId="Tablanormal5">
+  <w:style w:type="table" w:styleId="PlainTable5">
     <w:name w:val="Plain Table 5"/>
-    <w:basedOn w:val="Tablanormal"/>
+    <w:basedOn w:val="TableNormal"/>
     <w:uiPriority w:val="45"/>
     <w:rsid w:val="004A6E1D"/>
     <w:pPr>
@@ -15171,10 +15502,10 @@
       </w:tcPr>
     </w:tblStylePr>
   </w:style>
-  <w:style w:type="character" w:customStyle="1" w:styleId="Ttulo2Car">
-    <w:name w:val="Título 2 Car"/>
-    <w:basedOn w:val="Fuentedeprrafopredeter"/>
-    <w:link w:val="Ttulo2"/>
+  <w:style w:type="character" w:customStyle="1" w:styleId="Heading2Char">
+    <w:name w:val="Heading 2 Char"/>
+    <w:basedOn w:val="DefaultParagraphFont"/>
+    <w:link w:val="Heading2"/>
     <w:uiPriority w:val="9"/>
     <w:rsid w:val="00735495"/>
     <w:rPr>
@@ -15184,7 +15515,7 @@
       <w:szCs w:val="26"/>
     </w:rPr>
   </w:style>
-  <w:style w:type="paragraph" w:styleId="TDC2">
+  <w:style w:type="paragraph" w:styleId="TOC2">
     <w:name w:val="toc 2"/>
     <w:basedOn w:val="Normal"/>
     <w:next w:val="Normal"/>

</xml_diff>

<commit_message>
Agrega restricciones y variable de decisión
</commit_message>
<xml_diff>
--- a/Proyecto final.docx
+++ b/Proyecto final.docx
@@ -12297,7 +12297,25 @@
                 <w:sz w:val="20"/>
                 <w:szCs w:val="20"/>
               </w:rPr>
-              <w:t>Conjunto de insumos del hospital K</w:t>
+              <w:t>Conjunto de</w:t>
+            </w:r>
+            <w:r>
+              <w:rPr>
+                <w:rFonts w:ascii="Cambria" w:eastAsiaTheme="majorEastAsia" w:hAnsi="Cambria" w:cstheme="majorBidi"/>
+                <w:i/>
+                <w:sz w:val="20"/>
+                <w:szCs w:val="20"/>
+              </w:rPr>
+              <w:t xml:space="preserve"> tipos de</w:t>
+            </w:r>
+            <w:r>
+              <w:rPr>
+                <w:rFonts w:ascii="Cambria" w:eastAsiaTheme="majorEastAsia" w:hAnsi="Cambria" w:cstheme="majorBidi"/>
+                <w:i/>
+                <w:sz w:val="20"/>
+                <w:szCs w:val="20"/>
+              </w:rPr>
+              <w:t xml:space="preserve"> insumos del hospital K</w:t>
             </w:r>
             <m:oMath>
               <m:r>
@@ -12401,6 +12419,109 @@
                 <m:t>=[1…15]</m:t>
               </m:r>
             </m:oMath>
+          </w:p>
+        </w:tc>
+      </w:tr>
+      <w:tr>
+        <w:trPr>
+          <w:cnfStyle w:val="000000100000" w:firstRow="0" w:lastRow="0" w:firstColumn="0" w:lastColumn="0" w:oddVBand="0" w:evenVBand="0" w:oddHBand="1" w:evenHBand="0" w:firstRowFirstColumn="0" w:firstRowLastColumn="0" w:lastRowFirstColumn="0" w:lastRowLastColumn="0"/>
+        </w:trPr>
+        <w:tc>
+          <w:tcPr>
+            <w:cnfStyle w:val="001000000000" w:firstRow="0" w:lastRow="0" w:firstColumn="1" w:lastColumn="0" w:oddVBand="0" w:evenVBand="0" w:oddHBand="0" w:evenHBand="0" w:firstRowFirstColumn="0" w:firstRowLastColumn="0" w:lastRowFirstColumn="0" w:lastRowLastColumn="0"/>
+            <w:tcW w:w="1418" w:type="dxa"/>
+          </w:tcPr>
+          <w:p>
+            <w:pPr>
+              <w:rPr>
+                <w:rFonts w:ascii="Cambria" w:hAnsi="Cambria"/>
+                <w:sz w:val="20"/>
+                <w:szCs w:val="20"/>
+                <w:vertAlign w:val="subscript"/>
+              </w:rPr>
+            </w:pPr>
+            <m:oMathPara>
+              <m:oMathParaPr>
+                <m:jc m:val="right"/>
+              </m:oMathParaPr>
+              <m:oMath>
+                <m:sSub>
+                  <m:sSubPr>
+                    <m:ctrlPr>
+                      <w:rPr>
+                        <w:rFonts w:ascii="Cambria Math" w:hAnsi="Cambria Math"/>
+                        <w:sz w:val="20"/>
+                        <w:szCs w:val="20"/>
+                      </w:rPr>
+                    </m:ctrlPr>
+                  </m:sSubPr>
+                  <m:e>
+                    <m:r>
+                      <w:rPr>
+                        <w:rFonts w:ascii="Cambria Math" w:hAnsi="Cambria Math"/>
+                        <w:sz w:val="20"/>
+                        <w:szCs w:val="20"/>
+                      </w:rPr>
+                      <m:t>L</m:t>
+                    </m:r>
+                  </m:e>
+                  <m:sub>
+                    <m:r>
+                      <w:rPr>
+                        <w:rFonts w:ascii="Cambria Math" w:hAnsi="Cambria Math"/>
+                        <w:sz w:val="20"/>
+                        <w:szCs w:val="20"/>
+                      </w:rPr>
+                      <m:t>k</m:t>
+                    </m:r>
+                  </m:sub>
+                </m:sSub>
+              </m:oMath>
+            </m:oMathPara>
+          </w:p>
+        </w:tc>
+        <w:tc>
+          <w:tcPr>
+            <w:tcW w:w="7410" w:type="dxa"/>
+          </w:tcPr>
+          <w:p>
+            <w:pPr>
+              <w:cnfStyle w:val="000000100000" w:firstRow="0" w:lastRow="0" w:firstColumn="0" w:lastColumn="0" w:oddVBand="0" w:evenVBand="0" w:oddHBand="1" w:evenHBand="0" w:firstRowFirstColumn="0" w:firstRowLastColumn="0" w:lastRowFirstColumn="0" w:lastRowLastColumn="0"/>
+              <w:rPr>
+                <w:rFonts w:ascii="Cambria" w:eastAsiaTheme="majorEastAsia" w:hAnsi="Cambria" w:cstheme="majorBidi"/>
+                <w:i/>
+                <w:sz w:val="20"/>
+                <w:szCs w:val="20"/>
+              </w:rPr>
+            </w:pPr>
+            <w:r>
+              <w:rPr>
+                <w:rFonts w:ascii="Cambria" w:eastAsiaTheme="majorEastAsia" w:hAnsi="Cambria" w:cstheme="majorBidi"/>
+                <w:i/>
+                <w:sz w:val="20"/>
+                <w:szCs w:val="20"/>
+              </w:rPr>
+              <w:t xml:space="preserve">Conjunto de insumos del hospital pertenecientes al tipo </w:t>
+            </w:r>
+            <m:oMath>
+              <m:r>
+                <w:rPr>
+                  <w:rFonts w:ascii="Cambria Math" w:eastAsiaTheme="majorEastAsia" w:hAnsi="Cambria Math" w:cstheme="majorBidi"/>
+                  <w:sz w:val="20"/>
+                  <w:szCs w:val="20"/>
+                </w:rPr>
+                <m:t>k∈K</m:t>
+              </m:r>
+            </m:oMath>
+            <w:r>
+              <w:rPr>
+                <w:rFonts w:ascii="Cambria" w:eastAsiaTheme="majorEastAsia" w:hAnsi="Cambria" w:cstheme="majorBidi"/>
+                <w:i/>
+                <w:sz w:val="20"/>
+                <w:szCs w:val="20"/>
+              </w:rPr>
+              <w:t xml:space="preserve"> de insumos</w:t>
+            </w:r>
           </w:p>
         </w:tc>
       </w:tr>
@@ -13102,6 +13223,7 @@
                 <w:i/>
                 <w:sz w:val="20"/>
                 <w:szCs w:val="20"/>
+                <w:vertAlign w:val="subscript"/>
               </w:rPr>
             </w:pPr>
             <m:oMath>
@@ -13173,6 +13295,25 @@
                 <w:szCs w:val="20"/>
               </w:rPr>
               <w:t xml:space="preserve"> con la que cuenta el hospital</w:t>
+            </w:r>
+            <w:r>
+              <w:rPr>
+                <w:rFonts w:ascii="Cambria" w:eastAsiaTheme="majorEastAsia" w:hAnsi="Cambria" w:cstheme="majorBidi"/>
+                <w:i/>
+                <w:sz w:val="20"/>
+                <w:szCs w:val="20"/>
+              </w:rPr>
+              <w:t>. Es lo mismo que cardinalidad de L</w:t>
+            </w:r>
+            <w:r>
+              <w:rPr>
+                <w:rFonts w:ascii="Cambria" w:eastAsiaTheme="majorEastAsia" w:hAnsi="Cambria" w:cstheme="majorBidi"/>
+                <w:i/>
+                <w:sz w:val="20"/>
+                <w:szCs w:val="20"/>
+                <w:vertAlign w:val="subscript"/>
+              </w:rPr>
+              <w:t>k</w:t>
             </w:r>
           </w:p>
         </w:tc>
@@ -13622,6 +13763,281 @@
                             <w:szCs w:val="20"/>
                           </w:rPr>
                           <m:t>0,  &amp;d.l.c</m:t>
+                        </m:r>
+                      </m:e>
+                    </m:eqArr>
+                  </m:e>
+                </m:d>
+              </m:oMath>
+            </m:oMathPara>
+          </w:p>
+        </w:tc>
+      </w:tr>
+      <w:tr>
+        <w:tc>
+          <w:tcPr>
+            <w:cnfStyle w:val="001000000000" w:firstRow="0" w:lastRow="0" w:firstColumn="1" w:lastColumn="0" w:oddVBand="0" w:evenVBand="0" w:oddHBand="0" w:evenHBand="0" w:firstRowFirstColumn="0" w:firstRowLastColumn="0" w:lastRowFirstColumn="0" w:lastRowLastColumn="0"/>
+            <w:tcW w:w="1431" w:type="dxa"/>
+          </w:tcPr>
+          <w:p>
+            <w:pPr>
+              <w:rPr>
+                <w:rFonts w:ascii="Calibri" w:eastAsia="Yu Mincho" w:hAnsi="Calibri" w:cs="Times New Roman"/>
+                <w:sz w:val="20"/>
+                <w:szCs w:val="20"/>
+              </w:rPr>
+            </w:pPr>
+            <m:oMathPara>
+              <m:oMathParaPr>
+                <m:jc m:val="right"/>
+              </m:oMathParaPr>
+              <m:oMath>
+                <m:sSub>
+                  <m:sSubPr>
+                    <m:ctrlPr>
+                      <w:rPr>
+                        <w:rFonts w:ascii="Cambria Math" w:eastAsia="Yu Mincho" w:hAnsi="Cambria Math" w:cs="Times New Roman"/>
+                        <w:i w:val="0"/>
+                        <w:iCs w:val="0"/>
+                        <w:sz w:val="20"/>
+                        <w:szCs w:val="20"/>
+                      </w:rPr>
+                    </m:ctrlPr>
+                  </m:sSubPr>
+                  <m:e>
+                    <m:r>
+                      <w:rPr>
+                        <w:rFonts w:ascii="Cambria Math" w:eastAsia="Yu Mincho" w:hAnsi="Cambria Math" w:cs="Times New Roman"/>
+                        <w:sz w:val="20"/>
+                        <w:szCs w:val="20"/>
+                      </w:rPr>
+                      <m:t>u</m:t>
+                    </m:r>
+                    <m:ctrlPr>
+                      <w:rPr>
+                        <w:rFonts w:ascii="Cambria Math" w:eastAsia="Yu Mincho" w:hAnsi="Cambria Math" w:cs="Times New Roman"/>
+                        <w:sz w:val="20"/>
+                        <w:szCs w:val="20"/>
+                      </w:rPr>
+                    </m:ctrlPr>
+                  </m:e>
+                  <m:sub>
+                    <m:r>
+                      <w:rPr>
+                        <w:rFonts w:ascii="Cambria Math" w:eastAsia="Yu Mincho" w:hAnsi="Cambria Math" w:cs="Times New Roman"/>
+                        <w:sz w:val="20"/>
+                        <w:szCs w:val="20"/>
+                      </w:rPr>
+                      <m:t>(</m:t>
+                    </m:r>
+                    <m:r>
+                      <w:rPr>
+                        <w:rFonts w:ascii="Cambria Math" w:eastAsia="Yu Mincho" w:hAnsi="Cambria Math" w:cs="Times New Roman"/>
+                        <w:sz w:val="20"/>
+                        <w:szCs w:val="20"/>
+                      </w:rPr>
+                      <m:t>j,k,l</m:t>
+                    </m:r>
+                    <m:r>
+                      <w:rPr>
+                        <w:rFonts w:ascii="Cambria Math" w:eastAsia="Yu Mincho" w:hAnsi="Cambria Math" w:cs="Times New Roman"/>
+                        <w:sz w:val="20"/>
+                        <w:szCs w:val="20"/>
+                      </w:rPr>
+                      <m:t>)</m:t>
+                    </m:r>
+                  </m:sub>
+                </m:sSub>
+              </m:oMath>
+            </m:oMathPara>
+          </w:p>
+        </w:tc>
+        <w:tc>
+          <w:tcPr>
+            <w:tcW w:w="7397" w:type="dxa"/>
+          </w:tcPr>
+          <w:p>
+            <w:pPr>
+              <w:cnfStyle w:val="000000000000" w:firstRow="0" w:lastRow="0" w:firstColumn="0" w:lastColumn="0" w:oddVBand="0" w:evenVBand="0" w:oddHBand="0" w:evenHBand="0" w:firstRowFirstColumn="0" w:firstRowLastColumn="0" w:lastRowFirstColumn="0" w:lastRowLastColumn="0"/>
+              <w:rPr>
+                <w:rFonts w:ascii="Cambria" w:eastAsia="Yu Gothic Light" w:hAnsi="Cambria" w:cs="Times New Roman"/>
+                <w:i/>
+                <w:sz w:val="20"/>
+                <w:szCs w:val="20"/>
+              </w:rPr>
+            </w:pPr>
+            <m:oMathPara>
+              <m:oMath>
+                <m:sSub>
+                  <m:sSubPr>
+                    <m:ctrlPr>
+                      <w:rPr>
+                        <w:rFonts w:ascii="Cambria Math" w:eastAsia="Yu Mincho" w:hAnsi="Cambria Math" w:cs="Times New Roman"/>
+                        <w:i/>
+                        <w:iCs/>
+                        <w:sz w:val="20"/>
+                        <w:szCs w:val="20"/>
+                      </w:rPr>
+                    </m:ctrlPr>
+                  </m:sSubPr>
+                  <m:e>
+                    <m:r>
+                      <m:rPr>
+                        <m:sty m:val="p"/>
+                      </m:rPr>
+                      <w:rPr>
+                        <w:rFonts w:ascii="Cambria Math" w:eastAsia="Yu Mincho" w:hAnsi="Cambria Math" w:cs="Times New Roman"/>
+                        <w:sz w:val="20"/>
+                        <w:szCs w:val="20"/>
+                      </w:rPr>
+                      <m:t>u</m:t>
+                    </m:r>
+                    <m:ctrlPr>
+                      <w:rPr>
+                        <w:rFonts w:ascii="Cambria Math" w:eastAsia="Yu Mincho" w:hAnsi="Cambria Math" w:cs="Times New Roman"/>
+                        <w:sz w:val="20"/>
+                        <w:szCs w:val="20"/>
+                      </w:rPr>
+                    </m:ctrlPr>
+                  </m:e>
+                  <m:sub>
+                    <m:r>
+                      <m:rPr>
+                        <m:sty m:val="p"/>
+                      </m:rPr>
+                      <w:rPr>
+                        <w:rFonts w:ascii="Cambria Math" w:eastAsia="Yu Mincho" w:hAnsi="Cambria Math" w:cs="Times New Roman"/>
+                        <w:sz w:val="20"/>
+                        <w:szCs w:val="20"/>
+                      </w:rPr>
+                      <m:t>(</m:t>
+                    </m:r>
+                    <m:r>
+                      <m:rPr>
+                        <m:sty m:val="p"/>
+                      </m:rPr>
+                      <w:rPr>
+                        <w:rFonts w:ascii="Cambria Math" w:eastAsia="Yu Mincho" w:hAnsi="Cambria Math" w:cs="Times New Roman"/>
+                        <w:sz w:val="20"/>
+                        <w:szCs w:val="20"/>
+                      </w:rPr>
+                      <m:t>j,k,l</m:t>
+                    </m:r>
+                    <m:r>
+                      <m:rPr>
+                        <m:sty m:val="p"/>
+                      </m:rPr>
+                      <w:rPr>
+                        <w:rFonts w:ascii="Cambria Math" w:eastAsia="Yu Mincho" w:hAnsi="Cambria Math" w:cs="Times New Roman"/>
+                        <w:sz w:val="20"/>
+                        <w:szCs w:val="20"/>
+                      </w:rPr>
+                      <m:t>)</m:t>
+                    </m:r>
+                  </m:sub>
+                </m:sSub>
+                <m:r>
+                  <w:rPr>
+                    <w:rFonts w:ascii="Cambria Math" w:eastAsia="Yu Mincho" w:hAnsi="Cambria Math" w:cs="Times New Roman"/>
+                    <w:sz w:val="20"/>
+                    <w:szCs w:val="20"/>
+                  </w:rPr>
+                  <m:t xml:space="preserve">= </m:t>
+                </m:r>
+                <m:d>
+                  <m:dPr>
+                    <m:begChr m:val="{"/>
+                    <m:endChr m:val=""/>
+                    <m:ctrlPr>
+                      <w:rPr>
+                        <w:rFonts w:ascii="Cambria Math" w:eastAsia="Yu Mincho" w:hAnsi="Cambria Math" w:cs="Times New Roman"/>
+                        <w:i/>
+                        <w:iCs/>
+                        <w:sz w:val="20"/>
+                        <w:szCs w:val="20"/>
+                      </w:rPr>
+                    </m:ctrlPr>
+                  </m:dPr>
+                  <m:e>
+                    <m:eqArr>
+                      <m:eqArrPr>
+                        <m:ctrlPr>
+                          <w:rPr>
+                            <w:rFonts w:ascii="Cambria Math" w:eastAsia="Yu Mincho" w:hAnsi="Cambria Math" w:cs="Times New Roman"/>
+                            <w:i/>
+                            <w:iCs/>
+                            <w:sz w:val="20"/>
+                            <w:szCs w:val="20"/>
+                          </w:rPr>
+                        </m:ctrlPr>
+                      </m:eqArrPr>
+                      <m:e>
+                        <m:r>
+                          <w:rPr>
+                            <w:rFonts w:ascii="Cambria Math" w:eastAsia="Yu Mincho" w:hAnsi="Cambria Math" w:cs="Times New Roman"/>
+                            <w:sz w:val="20"/>
+                            <w:szCs w:val="20"/>
+                          </w:rPr>
+                          <m:t>1</m:t>
+                        </m:r>
+                        <m:r>
+                          <w:rPr>
+                            <w:rFonts w:ascii="Cambria Math" w:eastAsia="Yu Mincho" w:hAnsi="Cambria Math" w:cs="Times New Roman"/>
+                            <w:sz w:val="20"/>
+                            <w:szCs w:val="20"/>
+                          </w:rPr>
+                          <m:t>,</m:t>
+                        </m:r>
+                        <m:r>
+                          <w:rPr>
+                            <w:rFonts w:ascii="Cambria Math" w:eastAsia="Yu Mincho" w:hAnsi="Cambria Math" w:cs="Times New Roman"/>
+                            <w:sz w:val="20"/>
+                            <w:szCs w:val="20"/>
+                          </w:rPr>
+                          <m:t>si el procedimiento j∈J utiliza el insumo l∈</m:t>
+                        </m:r>
+                        <m:sSub>
+                          <m:sSubPr>
+                            <m:ctrlPr>
+                              <w:rPr>
+                                <w:rFonts w:ascii="Cambria Math" w:eastAsia="Yu Mincho" w:hAnsi="Cambria Math" w:cs="Times New Roman"/>
+                                <w:i/>
+                                <w:iCs/>
+                                <w:sz w:val="20"/>
+                                <w:szCs w:val="20"/>
+                              </w:rPr>
+                            </m:ctrlPr>
+                          </m:sSubPr>
+                          <m:e>
+                            <m:r>
+                              <w:rPr>
+                                <w:rFonts w:ascii="Cambria Math" w:eastAsia="Yu Mincho" w:hAnsi="Cambria Math" w:cs="Times New Roman"/>
+                                <w:sz w:val="20"/>
+                                <w:szCs w:val="20"/>
+                              </w:rPr>
+                              <m:t>L</m:t>
+                            </m:r>
+                          </m:e>
+                          <m:sub>
+                            <m:r>
+                              <w:rPr>
+                                <w:rFonts w:ascii="Cambria Math" w:eastAsia="Yu Mincho" w:hAnsi="Cambria Math" w:cs="Times New Roman"/>
+                                <w:sz w:val="20"/>
+                                <w:szCs w:val="20"/>
+                              </w:rPr>
+                              <m:t>k</m:t>
+                            </m:r>
+                          </m:sub>
+                        </m:sSub>
+                      </m:e>
+                      <m:e>
+                        <m:r>
+                          <w:rPr>
+                            <w:rFonts w:ascii="Cambria Math" w:eastAsia="Yu Mincho" w:hAnsi="Cambria Math" w:cs="Times New Roman"/>
+                            <w:sz w:val="20"/>
+                            <w:szCs w:val="20"/>
+                          </w:rPr>
+                          <m:t xml:space="preserve">0, d.l.c </m:t>
                         </m:r>
                       </m:e>
                     </m:eqArr>
@@ -13965,7 +14381,7 @@
               <w:sz w:val="20"/>
               <w:szCs w:val="20"/>
             </w:rPr>
-            <m:t xml:space="preserve">          </m:t>
+            <m:t xml:space="preserve">         </m:t>
           </m:r>
           <m:r>
             <w:rPr>
@@ -14184,25 +14600,7 @@
             <w:rPr>
               <w:rFonts w:ascii="Cambria Math" w:hAnsi="Cambria Math"/>
             </w:rPr>
-            <m:t>(</m:t>
-          </m:r>
-          <m:r>
-            <m:rPr>
-              <m:sty m:val="bi"/>
-            </m:rPr>
-            <w:rPr>
-              <w:rFonts w:ascii="Cambria Math" w:hAnsi="Cambria Math"/>
-            </w:rPr>
-            <m:t>3</m:t>
-          </m:r>
-          <m:r>
-            <m:rPr>
-              <m:sty m:val="bi"/>
-            </m:rPr>
-            <w:rPr>
-              <w:rFonts w:ascii="Cambria Math" w:hAnsi="Cambria Math"/>
-            </w:rPr>
-            <m:t>)</m:t>
+            <m:t>(3)</m:t>
           </m:r>
         </m:oMath>
       </m:oMathPara>
@@ -14216,6 +14614,256 @@
       </w:pPr>
       <m:oMathPara>
         <m:oMath>
+          <m:nary>
+            <m:naryPr>
+              <m:chr m:val="∑"/>
+              <m:limLoc m:val="undOvr"/>
+              <m:supHide m:val="1"/>
+              <m:ctrlPr>
+                <w:rPr>
+                  <w:rFonts w:ascii="Cambria Math" w:hAnsi="Cambria Math"/>
+                  <w:bCs/>
+                  <w:i/>
+                  <w:sz w:val="20"/>
+                  <w:szCs w:val="20"/>
+                </w:rPr>
+              </m:ctrlPr>
+            </m:naryPr>
+            <m:sub>
+              <m:r>
+                <w:rPr>
+                  <w:rFonts w:ascii="Cambria Math" w:hAnsi="Cambria Math"/>
+                  <w:sz w:val="20"/>
+                  <w:szCs w:val="20"/>
+                </w:rPr>
+                <m:t>l∈</m:t>
+              </m:r>
+              <m:sSub>
+                <m:sSubPr>
+                  <m:ctrlPr>
+                    <w:rPr>
+                      <w:rFonts w:ascii="Cambria Math" w:hAnsi="Cambria Math"/>
+                      <w:bCs/>
+                      <w:i/>
+                      <w:sz w:val="20"/>
+                      <w:szCs w:val="20"/>
+                    </w:rPr>
+                  </m:ctrlPr>
+                </m:sSubPr>
+                <m:e>
+                  <m:r>
+                    <w:rPr>
+                      <w:rFonts w:ascii="Cambria Math" w:hAnsi="Cambria Math"/>
+                      <w:sz w:val="20"/>
+                      <w:szCs w:val="20"/>
+                    </w:rPr>
+                    <m:t>L</m:t>
+                  </m:r>
+                </m:e>
+                <m:sub>
+                  <m:r>
+                    <w:rPr>
+                      <w:rFonts w:ascii="Cambria Math" w:hAnsi="Cambria Math"/>
+                      <w:sz w:val="20"/>
+                      <w:szCs w:val="20"/>
+                    </w:rPr>
+                    <m:t>k</m:t>
+                  </m:r>
+                </m:sub>
+              </m:sSub>
+            </m:sub>
+            <m:sup/>
+            <m:e>
+              <m:sSub>
+                <m:sSubPr>
+                  <m:ctrlPr>
+                    <w:rPr>
+                      <w:rFonts w:ascii="Cambria Math" w:hAnsi="Cambria Math"/>
+                      <w:bCs/>
+                      <w:i/>
+                      <w:sz w:val="20"/>
+                      <w:szCs w:val="20"/>
+                    </w:rPr>
+                  </m:ctrlPr>
+                </m:sSubPr>
+                <m:e>
+                  <m:r>
+                    <w:rPr>
+                      <w:rFonts w:ascii="Cambria Math" w:hAnsi="Cambria Math"/>
+                      <w:sz w:val="20"/>
+                      <w:szCs w:val="20"/>
+                    </w:rPr>
+                    <m:t>p</m:t>
+                  </m:r>
+                </m:e>
+                <m:sub>
+                  <m:r>
+                    <w:rPr>
+                      <w:rFonts w:ascii="Cambria Math" w:hAnsi="Cambria Math"/>
+                      <w:sz w:val="20"/>
+                      <w:szCs w:val="20"/>
+                    </w:rPr>
+                    <m:t>(i,j)</m:t>
+                  </m:r>
+                </m:sub>
+              </m:sSub>
+            </m:e>
+          </m:nary>
+          <m:r>
+            <m:rPr>
+              <m:sty m:val="bi"/>
+            </m:rPr>
+            <w:rPr>
+              <w:rFonts w:ascii="Cambria Math" w:hAnsi="Cambria Math"/>
+              <w:sz w:val="20"/>
+              <w:szCs w:val="20"/>
+            </w:rPr>
+            <m:t>*</m:t>
+          </m:r>
+          <m:sSub>
+            <m:sSubPr>
+              <m:ctrlPr>
+                <w:rPr>
+                  <w:rFonts w:ascii="Cambria Math" w:hAnsi="Cambria Math"/>
+                  <w:bCs/>
+                  <w:i/>
+                  <w:sz w:val="20"/>
+                  <w:szCs w:val="20"/>
+                </w:rPr>
+              </m:ctrlPr>
+            </m:sSubPr>
+            <m:e>
+              <m:r>
+                <w:rPr>
+                  <w:rFonts w:ascii="Cambria Math" w:hAnsi="Cambria Math"/>
+                  <w:sz w:val="20"/>
+                  <w:szCs w:val="20"/>
+                </w:rPr>
+                <m:t>u</m:t>
+              </m:r>
+              <m:ctrlPr>
+                <w:rPr>
+                  <w:rFonts w:ascii="Cambria Math" w:hAnsi="Cambria Math"/>
+                  <w:b/>
+                  <w:i/>
+                  <w:sz w:val="20"/>
+                  <w:szCs w:val="20"/>
+                </w:rPr>
+              </m:ctrlPr>
+            </m:e>
+            <m:sub>
+              <m:d>
+                <m:dPr>
+                  <m:ctrlPr>
+                    <w:rPr>
+                      <w:rFonts w:ascii="Cambria Math" w:hAnsi="Cambria Math"/>
+                      <w:bCs/>
+                      <w:i/>
+                      <w:sz w:val="20"/>
+                      <w:szCs w:val="20"/>
+                    </w:rPr>
+                  </m:ctrlPr>
+                </m:dPr>
+                <m:e>
+                  <m:r>
+                    <w:rPr>
+                      <w:rFonts w:ascii="Cambria Math" w:hAnsi="Cambria Math"/>
+                      <w:sz w:val="20"/>
+                      <w:szCs w:val="20"/>
+                    </w:rPr>
+                    <m:t>j,k,l</m:t>
+                  </m:r>
+                </m:e>
+              </m:d>
+            </m:sub>
+          </m:sSub>
+          <m:r>
+            <m:rPr>
+              <m:sty m:val="bi"/>
+            </m:rPr>
+            <w:rPr>
+              <w:rFonts w:ascii="Cambria Math" w:hAnsi="Cambria Math"/>
+              <w:sz w:val="20"/>
+              <w:szCs w:val="20"/>
+            </w:rPr>
+            <m:t>=</m:t>
+          </m:r>
+          <m:sSub>
+            <m:sSubPr>
+              <m:ctrlPr>
+                <w:rPr>
+                  <w:rFonts w:ascii="Cambria Math" w:hAnsi="Cambria Math"/>
+                  <w:bCs/>
+                  <w:i/>
+                  <w:sz w:val="20"/>
+                  <w:szCs w:val="20"/>
+                </w:rPr>
+              </m:ctrlPr>
+            </m:sSubPr>
+            <m:e>
+              <m:r>
+                <w:rPr>
+                  <w:rFonts w:ascii="Cambria Math" w:hAnsi="Cambria Math"/>
+                  <w:sz w:val="20"/>
+                  <w:szCs w:val="20"/>
+                </w:rPr>
+                <m:t>t</m:t>
+              </m:r>
+              <m:ctrlPr>
+                <w:rPr>
+                  <w:rFonts w:ascii="Cambria Math" w:hAnsi="Cambria Math"/>
+                  <w:b/>
+                  <w:i/>
+                  <w:sz w:val="20"/>
+                  <w:szCs w:val="20"/>
+                </w:rPr>
+              </m:ctrlPr>
+            </m:e>
+            <m:sub>
+              <m:d>
+                <m:dPr>
+                  <m:ctrlPr>
+                    <w:rPr>
+                      <w:rFonts w:ascii="Cambria Math" w:hAnsi="Cambria Math"/>
+                      <w:bCs/>
+                      <w:i/>
+                      <w:sz w:val="20"/>
+                      <w:szCs w:val="20"/>
+                    </w:rPr>
+                  </m:ctrlPr>
+                </m:dPr>
+                <m:e>
+                  <m:r>
+                    <w:rPr>
+                      <w:rFonts w:ascii="Cambria Math" w:hAnsi="Cambria Math"/>
+                      <w:sz w:val="20"/>
+                      <w:szCs w:val="20"/>
+                    </w:rPr>
+                    <m:t>j,k</m:t>
+                  </m:r>
+                </m:e>
+              </m:d>
+            </m:sub>
+          </m:sSub>
+          <m:r>
+            <m:rPr>
+              <m:sty m:val="bi"/>
+            </m:rPr>
+            <w:rPr>
+              <w:rFonts w:ascii="Cambria Math" w:hAnsi="Cambria Math"/>
+              <w:sz w:val="20"/>
+              <w:szCs w:val="20"/>
+            </w:rPr>
+            <m:t xml:space="preserve">         </m:t>
+          </m:r>
+          <m:r>
+            <w:rPr>
+              <w:rFonts w:ascii="Cambria Math" w:hAnsi="Cambria Math"/>
+              <w:sz w:val="20"/>
+              <w:szCs w:val="20"/>
+            </w:rPr>
+            <m:t xml:space="preserve">∀j∈J∧∀k∈K∧∀i∈I   </m:t>
+          </m:r>
           <m:r>
             <m:rPr>
               <m:sty m:val="bi"/>
@@ -14371,6 +15019,19 @@
       </m:oMath>
       <w:r>
         <w:t xml:space="preserve"> que requieren para llevar a cabo el procedimiento.</w:t>
+      </w:r>
+    </w:p>
+    <w:p>
+      <w:pPr>
+        <w:pStyle w:val="ListParagraph"/>
+        <w:numPr>
+          <w:ilvl w:val="0"/>
+          <w:numId w:val="4"/>
+        </w:numPr>
+        <w:jc w:val="both"/>
+      </w:pPr>
+      <w:r>
+        <w:t>No se pueden utilizar más insumos que con los que cuenta el hospital.</w:t>
       </w:r>
     </w:p>
     <w:p>

</xml_diff>

<commit_message>
Agrega variables de decisión
</commit_message>
<xml_diff>
--- a/Proyecto final.docx
+++ b/Proyecto final.docx
@@ -13757,8 +13757,8 @@
         <w:tblLook w:val="04A0" w:firstRow="1" w:lastRow="0" w:firstColumn="1" w:lastColumn="0" w:noHBand="0" w:noVBand="1"/>
       </w:tblPr>
       <w:tblGrid>
-        <w:gridCol w:w="1431"/>
-        <w:gridCol w:w="7397"/>
+        <w:gridCol w:w="1217"/>
+        <w:gridCol w:w="7621"/>
       </w:tblGrid>
       <w:tr>
         <w:trPr>
@@ -14242,6 +14242,561 @@
           </w:p>
         </w:tc>
       </w:tr>
+      <w:tr>
+        <w:trPr>
+          <w:cnfStyle w:val="000000100000" w:firstRow="0" w:lastRow="0" w:firstColumn="0" w:lastColumn="0" w:oddVBand="0" w:evenVBand="0" w:oddHBand="1" w:evenHBand="0" w:firstRowFirstColumn="0" w:firstRowLastColumn="0" w:lastRowFirstColumn="0" w:lastRowLastColumn="0"/>
+        </w:trPr>
+        <w:tc>
+          <w:tcPr>
+            <w:cnfStyle w:val="001000000000" w:firstRow="0" w:lastRow="0" w:firstColumn="1" w:lastColumn="0" w:oddVBand="0" w:evenVBand="0" w:oddHBand="0" w:evenHBand="0" w:firstRowFirstColumn="0" w:firstRowLastColumn="0" w:lastRowFirstColumn="0" w:lastRowLastColumn="0"/>
+            <w:tcW w:w="1431" w:type="dxa"/>
+          </w:tcPr>
+          <w:p>
+            <w:pPr>
+              <w:rPr>
+                <w:rFonts w:ascii="Calibri" w:eastAsia="Yu Mincho" w:hAnsi="Calibri" w:cs="Times New Roman"/>
+                <w:sz w:val="20"/>
+                <w:szCs w:val="20"/>
+              </w:rPr>
+            </w:pPr>
+            <m:oMathPara>
+              <m:oMathParaPr>
+                <m:jc m:val="right"/>
+              </m:oMathParaPr>
+              <m:oMath>
+                <m:sSub>
+                  <m:sSubPr>
+                    <m:ctrlPr>
+                      <w:rPr>
+                        <w:rFonts w:ascii="Cambria Math" w:eastAsia="Yu Mincho" w:hAnsi="Cambria Math" w:cs="Times New Roman"/>
+                        <w:i w:val="0"/>
+                        <w:iCs w:val="0"/>
+                        <w:sz w:val="20"/>
+                        <w:szCs w:val="20"/>
+                      </w:rPr>
+                    </m:ctrlPr>
+                  </m:sSubPr>
+                  <m:e>
+                    <m:r>
+                      <w:rPr>
+                        <w:rFonts w:ascii="Cambria Math" w:eastAsia="Yu Mincho" w:hAnsi="Cambria Math" w:cs="Times New Roman"/>
+                        <w:sz w:val="20"/>
+                        <w:szCs w:val="20"/>
+                      </w:rPr>
+                      <m:t>z</m:t>
+                    </m:r>
+                    <m:ctrlPr>
+                      <w:rPr>
+                        <w:rFonts w:ascii="Cambria Math" w:eastAsia="Yu Mincho" w:hAnsi="Cambria Math" w:cs="Times New Roman"/>
+                        <w:sz w:val="20"/>
+                        <w:szCs w:val="20"/>
+                      </w:rPr>
+                    </m:ctrlPr>
+                  </m:e>
+                  <m:sub>
+                    <m:d>
+                      <m:dPr>
+                        <m:ctrlPr>
+                          <w:rPr>
+                            <w:rFonts w:ascii="Cambria Math" w:eastAsia="Yu Mincho" w:hAnsi="Cambria Math" w:cs="Times New Roman"/>
+                            <w:i w:val="0"/>
+                            <w:iCs w:val="0"/>
+                            <w:sz w:val="20"/>
+                            <w:szCs w:val="20"/>
+                          </w:rPr>
+                        </m:ctrlPr>
+                      </m:dPr>
+                      <m:e>
+                        <m:r>
+                          <w:rPr>
+                            <w:rFonts w:ascii="Cambria Math" w:eastAsia="Yu Mincho" w:hAnsi="Cambria Math" w:cs="Times New Roman"/>
+                            <w:sz w:val="20"/>
+                            <w:szCs w:val="20"/>
+                          </w:rPr>
+                          <m:t>i,h,j</m:t>
+                        </m:r>
+                      </m:e>
+                    </m:d>
+                  </m:sub>
+                </m:sSub>
+              </m:oMath>
+            </m:oMathPara>
+          </w:p>
+        </w:tc>
+        <w:tc>
+          <w:tcPr>
+            <w:tcW w:w="7397" w:type="dxa"/>
+          </w:tcPr>
+          <w:p>
+            <w:pPr>
+              <w:cnfStyle w:val="000000100000" w:firstRow="0" w:lastRow="0" w:firstColumn="0" w:lastColumn="0" w:oddVBand="0" w:evenVBand="0" w:oddHBand="1" w:evenHBand="0" w:firstRowFirstColumn="0" w:firstRowLastColumn="0" w:lastRowFirstColumn="0" w:lastRowLastColumn="0"/>
+              <w:rPr>
+                <w:rFonts w:ascii="Calibri" w:eastAsia="Yu Mincho" w:hAnsi="Calibri" w:cs="Times New Roman"/>
+                <w:i/>
+                <w:iCs/>
+                <w:sz w:val="20"/>
+                <w:szCs w:val="20"/>
+              </w:rPr>
+            </w:pPr>
+            <m:oMathPara>
+              <m:oMathParaPr>
+                <m:jc m:val="left"/>
+              </m:oMathParaPr>
+              <m:oMath>
+                <m:sSub>
+                  <m:sSubPr>
+                    <m:ctrlPr>
+                      <w:rPr>
+                        <w:rFonts w:ascii="Cambria Math" w:eastAsia="Yu Mincho" w:hAnsi="Cambria Math" w:cs="Times New Roman"/>
+                        <w:i/>
+                        <w:iCs/>
+                        <w:sz w:val="20"/>
+                        <w:szCs w:val="20"/>
+                      </w:rPr>
+                    </m:ctrlPr>
+                  </m:sSubPr>
+                  <m:e>
+                    <m:r>
+                      <w:rPr>
+                        <w:rFonts w:ascii="Cambria Math" w:eastAsia="Yu Mincho" w:hAnsi="Cambria Math" w:cs="Times New Roman"/>
+                        <w:sz w:val="20"/>
+                        <w:szCs w:val="20"/>
+                      </w:rPr>
+                      <m:t>z</m:t>
+                    </m:r>
+                    <m:ctrlPr>
+                      <w:rPr>
+                        <w:rFonts w:ascii="Cambria Math" w:eastAsia="Yu Mincho" w:hAnsi="Cambria Math" w:cs="Times New Roman"/>
+                        <w:sz w:val="20"/>
+                        <w:szCs w:val="20"/>
+                      </w:rPr>
+                    </m:ctrlPr>
+                  </m:e>
+                  <m:sub>
+                    <m:d>
+                      <m:dPr>
+                        <m:ctrlPr>
+                          <w:rPr>
+                            <w:rFonts w:ascii="Cambria Math" w:eastAsia="Yu Mincho" w:hAnsi="Cambria Math" w:cs="Times New Roman"/>
+                            <w:i/>
+                            <w:iCs/>
+                            <w:sz w:val="20"/>
+                            <w:szCs w:val="20"/>
+                          </w:rPr>
+                        </m:ctrlPr>
+                      </m:dPr>
+                      <m:e>
+                        <m:r>
+                          <w:rPr>
+                            <w:rFonts w:ascii="Cambria Math" w:eastAsia="Yu Mincho" w:hAnsi="Cambria Math" w:cs="Times New Roman"/>
+                            <w:sz w:val="20"/>
+                            <w:szCs w:val="20"/>
+                          </w:rPr>
+                          <m:t>i</m:t>
+                        </m:r>
+                        <m:r>
+                          <m:rPr>
+                            <m:sty m:val="p"/>
+                          </m:rPr>
+                          <w:rPr>
+                            <w:rFonts w:ascii="Cambria Math" w:eastAsia="Yu Mincho" w:hAnsi="Cambria Math" w:cs="Times New Roman"/>
+                            <w:sz w:val="20"/>
+                            <w:szCs w:val="20"/>
+                          </w:rPr>
+                          <m:t>,</m:t>
+                        </m:r>
+                        <m:r>
+                          <w:rPr>
+                            <w:rFonts w:ascii="Cambria Math" w:eastAsia="Yu Mincho" w:hAnsi="Cambria Math" w:cs="Times New Roman"/>
+                            <w:sz w:val="20"/>
+                            <w:szCs w:val="20"/>
+                          </w:rPr>
+                          <m:t>h</m:t>
+                        </m:r>
+                        <m:r>
+                          <m:rPr>
+                            <m:sty m:val="p"/>
+                          </m:rPr>
+                          <w:rPr>
+                            <w:rFonts w:ascii="Cambria Math" w:eastAsia="Yu Mincho" w:hAnsi="Cambria Math" w:cs="Times New Roman"/>
+                            <w:sz w:val="20"/>
+                            <w:szCs w:val="20"/>
+                          </w:rPr>
+                          <m:t>,</m:t>
+                        </m:r>
+                        <m:r>
+                          <w:rPr>
+                            <w:rFonts w:ascii="Cambria Math" w:eastAsia="Yu Mincho" w:hAnsi="Cambria Math" w:cs="Times New Roman"/>
+                            <w:sz w:val="20"/>
+                            <w:szCs w:val="20"/>
+                          </w:rPr>
+                          <m:t>j</m:t>
+                        </m:r>
+                      </m:e>
+                    </m:d>
+                  </m:sub>
+                </m:sSub>
+                <m:r>
+                  <w:rPr>
+                    <w:rFonts w:ascii="Cambria Math" w:eastAsia="Yu Mincho" w:hAnsi="Cambria Math" w:cs="Times New Roman"/>
+                    <w:sz w:val="20"/>
+                    <w:szCs w:val="20"/>
+                  </w:rPr>
+                  <m:t>=</m:t>
+                </m:r>
+                <m:d>
+                  <m:dPr>
+                    <m:begChr m:val="{"/>
+                    <m:endChr m:val=""/>
+                    <m:ctrlPr>
+                      <w:rPr>
+                        <w:rFonts w:ascii="Cambria Math" w:eastAsia="Yu Mincho" w:hAnsi="Cambria Math" w:cs="Times New Roman"/>
+                        <w:i/>
+                        <w:iCs/>
+                        <w:sz w:val="20"/>
+                        <w:szCs w:val="20"/>
+                      </w:rPr>
+                    </m:ctrlPr>
+                  </m:dPr>
+                  <m:e>
+                    <m:eqArr>
+                      <m:eqArrPr>
+                        <m:ctrlPr>
+                          <w:rPr>
+                            <w:rFonts w:ascii="Cambria Math" w:eastAsia="Yu Mincho" w:hAnsi="Cambria Math" w:cs="Times New Roman"/>
+                            <w:i/>
+                            <w:iCs/>
+                            <w:sz w:val="20"/>
+                            <w:szCs w:val="20"/>
+                          </w:rPr>
+                        </m:ctrlPr>
+                      </m:eqArrPr>
+                      <m:e>
+                        <m:r>
+                          <w:rPr>
+                            <w:rFonts w:ascii="Cambria Math" w:eastAsia="Yu Mincho" w:hAnsi="Cambria Math" w:cs="Times New Roman"/>
+                            <w:sz w:val="20"/>
+                            <w:szCs w:val="20"/>
+                          </w:rPr>
+                          <m:t>1,  si el paciente i∈I está en el hospital a la hora h∈H y le están</m:t>
+                        </m:r>
+                      </m:e>
+                      <m:e>
+                        <m:r>
+                          <w:rPr>
+                            <w:rFonts w:ascii="Cambria Math" w:eastAsia="Yu Mincho" w:hAnsi="Cambria Math" w:cs="Times New Roman"/>
+                            <w:sz w:val="20"/>
+                            <w:szCs w:val="20"/>
+                          </w:rPr>
+                          <m:t>realizando el procedimiento j∈J</m:t>
+                        </m:r>
+                        <m:ctrlPr>
+                          <w:rPr>
+                            <w:rFonts w:ascii="Cambria Math" w:eastAsia="Cambria Math" w:hAnsi="Cambria Math" w:cs="Cambria Math"/>
+                            <w:i/>
+                            <w:iCs/>
+                            <w:sz w:val="20"/>
+                            <w:szCs w:val="20"/>
+                          </w:rPr>
+                        </m:ctrlPr>
+                      </m:e>
+                      <m:e>
+                        <m:r>
+                          <w:rPr>
+                            <w:rFonts w:ascii="Cambria Math" w:eastAsia="Cambria Math" w:hAnsi="Cambria Math" w:cs="Cambria Math"/>
+                            <w:sz w:val="20"/>
+                            <w:szCs w:val="20"/>
+                          </w:rPr>
+                          <m:t>0,  d.l.c.</m:t>
+                        </m:r>
+                      </m:e>
+                    </m:eqArr>
+                  </m:e>
+                </m:d>
+              </m:oMath>
+            </m:oMathPara>
+          </w:p>
+        </w:tc>
+      </w:tr>
+      <w:tr>
+        <w:tc>
+          <w:tcPr>
+            <w:cnfStyle w:val="001000000000" w:firstRow="0" w:lastRow="0" w:firstColumn="1" w:lastColumn="0" w:oddVBand="0" w:evenVBand="0" w:oddHBand="0" w:evenHBand="0" w:firstRowFirstColumn="0" w:firstRowLastColumn="0" w:lastRowFirstColumn="0" w:lastRowLastColumn="0"/>
+            <w:tcW w:w="1431" w:type="dxa"/>
+          </w:tcPr>
+          <w:p>
+            <w:pPr>
+              <w:rPr>
+                <w:rFonts w:ascii="Calibri" w:eastAsia="Yu Mincho" w:hAnsi="Calibri" w:cs="Times New Roman"/>
+                <w:iCs w:val="0"/>
+                <w:sz w:val="20"/>
+                <w:szCs w:val="20"/>
+              </w:rPr>
+            </w:pPr>
+            <m:oMathPara>
+              <m:oMathParaPr>
+                <m:jc m:val="right"/>
+              </m:oMathParaPr>
+              <m:oMath>
+                <m:sSub>
+                  <m:sSubPr>
+                    <m:ctrlPr>
+                      <w:rPr>
+                        <w:rFonts w:ascii="Cambria Math" w:eastAsia="Yu Mincho" w:hAnsi="Cambria Math" w:cs="Times New Roman"/>
+                        <w:i w:val="0"/>
+                        <w:iCs w:val="0"/>
+                        <w:sz w:val="20"/>
+                        <w:szCs w:val="20"/>
+                      </w:rPr>
+                    </m:ctrlPr>
+                  </m:sSubPr>
+                  <m:e>
+                    <m:r>
+                      <w:rPr>
+                        <w:rFonts w:ascii="Cambria Math" w:eastAsia="Yu Mincho" w:hAnsi="Cambria Math" w:cs="Times New Roman"/>
+                        <w:sz w:val="20"/>
+                        <w:szCs w:val="20"/>
+                      </w:rPr>
+                      <m:t>a</m:t>
+                    </m:r>
+                    <m:ctrlPr>
+                      <w:rPr>
+                        <w:rFonts w:ascii="Cambria Math" w:eastAsia="Yu Mincho" w:hAnsi="Cambria Math" w:cs="Times New Roman"/>
+                        <w:sz w:val="20"/>
+                        <w:szCs w:val="20"/>
+                      </w:rPr>
+                    </m:ctrlPr>
+                  </m:e>
+                  <m:sub>
+                    <m:d>
+                      <m:dPr>
+                        <m:ctrlPr>
+                          <w:rPr>
+                            <w:rFonts w:ascii="Cambria Math" w:eastAsia="Yu Mincho" w:hAnsi="Cambria Math" w:cs="Times New Roman"/>
+                            <w:i w:val="0"/>
+                            <w:iCs w:val="0"/>
+                            <w:sz w:val="20"/>
+                            <w:szCs w:val="20"/>
+                          </w:rPr>
+                        </m:ctrlPr>
+                      </m:dPr>
+                      <m:e>
+                        <m:r>
+                          <w:rPr>
+                            <w:rFonts w:ascii="Cambria Math" w:eastAsia="Yu Mincho" w:hAnsi="Cambria Math" w:cs="Times New Roman"/>
+                            <w:sz w:val="20"/>
+                            <w:szCs w:val="20"/>
+                          </w:rPr>
+                          <m:t>i,h,j</m:t>
+                        </m:r>
+                      </m:e>
+                    </m:d>
+                  </m:sub>
+                </m:sSub>
+              </m:oMath>
+            </m:oMathPara>
+          </w:p>
+        </w:tc>
+        <w:tc>
+          <w:tcPr>
+            <w:tcW w:w="7397" w:type="dxa"/>
+          </w:tcPr>
+          <w:p>
+            <w:pPr>
+              <w:cnfStyle w:val="000000000000" w:firstRow="0" w:lastRow="0" w:firstColumn="0" w:lastColumn="0" w:oddVBand="0" w:evenVBand="0" w:oddHBand="0" w:evenHBand="0" w:firstRowFirstColumn="0" w:firstRowLastColumn="0" w:lastRowFirstColumn="0" w:lastRowLastColumn="0"/>
+              <w:rPr>
+                <w:rFonts w:ascii="Calibri" w:eastAsia="Yu Mincho" w:hAnsi="Calibri" w:cs="Times New Roman"/>
+                <w:i/>
+                <w:iCs/>
+                <w:sz w:val="20"/>
+                <w:szCs w:val="20"/>
+              </w:rPr>
+            </w:pPr>
+            <m:oMathPara>
+              <m:oMath>
+                <m:sSub>
+                  <m:sSubPr>
+                    <m:ctrlPr>
+                      <w:rPr>
+                        <w:rFonts w:ascii="Cambria Math" w:eastAsia="Yu Mincho" w:hAnsi="Cambria Math" w:cs="Times New Roman"/>
+                        <w:i/>
+                        <w:iCs/>
+                        <w:sz w:val="20"/>
+                        <w:szCs w:val="20"/>
+                      </w:rPr>
+                    </m:ctrlPr>
+                  </m:sSubPr>
+                  <m:e>
+                    <m:r>
+                      <w:rPr>
+                        <w:rFonts w:ascii="Cambria Math" w:eastAsia="Yu Mincho" w:hAnsi="Cambria Math" w:cs="Times New Roman"/>
+                        <w:sz w:val="20"/>
+                        <w:szCs w:val="20"/>
+                      </w:rPr>
+                      <m:t>a</m:t>
+                    </m:r>
+                    <m:ctrlPr>
+                      <w:rPr>
+                        <w:rFonts w:ascii="Cambria Math" w:eastAsia="Yu Mincho" w:hAnsi="Cambria Math" w:cs="Times New Roman"/>
+                        <w:sz w:val="20"/>
+                        <w:szCs w:val="20"/>
+                      </w:rPr>
+                    </m:ctrlPr>
+                  </m:e>
+                  <m:sub>
+                    <m:d>
+                      <m:dPr>
+                        <m:ctrlPr>
+                          <w:rPr>
+                            <w:rFonts w:ascii="Cambria Math" w:eastAsia="Yu Mincho" w:hAnsi="Cambria Math" w:cs="Times New Roman"/>
+                            <w:i/>
+                            <w:iCs/>
+                            <w:sz w:val="20"/>
+                            <w:szCs w:val="20"/>
+                          </w:rPr>
+                        </m:ctrlPr>
+                      </m:dPr>
+                      <m:e>
+                        <m:r>
+                          <w:rPr>
+                            <w:rFonts w:ascii="Cambria Math" w:eastAsia="Yu Mincho" w:hAnsi="Cambria Math" w:cs="Times New Roman"/>
+                            <w:sz w:val="20"/>
+                            <w:szCs w:val="20"/>
+                          </w:rPr>
+                          <m:t>i</m:t>
+                        </m:r>
+                        <m:r>
+                          <m:rPr>
+                            <m:sty m:val="p"/>
+                          </m:rPr>
+                          <w:rPr>
+                            <w:rFonts w:ascii="Cambria Math" w:eastAsia="Yu Mincho" w:hAnsi="Cambria Math" w:cs="Times New Roman"/>
+                            <w:sz w:val="20"/>
+                            <w:szCs w:val="20"/>
+                          </w:rPr>
+                          <m:t>,</m:t>
+                        </m:r>
+                        <m:r>
+                          <w:rPr>
+                            <w:rFonts w:ascii="Cambria Math" w:eastAsia="Yu Mincho" w:hAnsi="Cambria Math" w:cs="Times New Roman"/>
+                            <w:sz w:val="20"/>
+                            <w:szCs w:val="20"/>
+                          </w:rPr>
+                          <m:t>h</m:t>
+                        </m:r>
+                        <m:r>
+                          <m:rPr>
+                            <m:sty m:val="p"/>
+                          </m:rPr>
+                          <w:rPr>
+                            <w:rFonts w:ascii="Cambria Math" w:eastAsia="Yu Mincho" w:hAnsi="Cambria Math" w:cs="Times New Roman"/>
+                            <w:sz w:val="20"/>
+                            <w:szCs w:val="20"/>
+                          </w:rPr>
+                          <m:t>,</m:t>
+                        </m:r>
+                        <m:r>
+                          <w:rPr>
+                            <w:rFonts w:ascii="Cambria Math" w:eastAsia="Yu Mincho" w:hAnsi="Cambria Math" w:cs="Times New Roman"/>
+                            <w:sz w:val="20"/>
+                            <w:szCs w:val="20"/>
+                          </w:rPr>
+                          <m:t>j</m:t>
+                        </m:r>
+                      </m:e>
+                    </m:d>
+                  </m:sub>
+                </m:sSub>
+                <m:r>
+                  <w:rPr>
+                    <w:rFonts w:ascii="Cambria Math" w:eastAsia="Yu Mincho" w:hAnsi="Cambria Math" w:cs="Times New Roman"/>
+                    <w:sz w:val="20"/>
+                    <w:szCs w:val="20"/>
+                  </w:rPr>
+                  <m:t>=</m:t>
+                </m:r>
+                <m:d>
+                  <m:dPr>
+                    <m:begChr m:val="{"/>
+                    <m:endChr m:val=""/>
+                    <m:ctrlPr>
+                      <w:rPr>
+                        <w:rFonts w:ascii="Cambria Math" w:eastAsia="Yu Mincho" w:hAnsi="Cambria Math" w:cs="Times New Roman"/>
+                        <w:i/>
+                        <w:iCs/>
+                        <w:sz w:val="20"/>
+                        <w:szCs w:val="20"/>
+                      </w:rPr>
+                    </m:ctrlPr>
+                  </m:dPr>
+                  <m:e>
+                    <m:eqArr>
+                      <m:eqArrPr>
+                        <m:ctrlPr>
+                          <w:rPr>
+                            <w:rFonts w:ascii="Cambria Math" w:eastAsia="Yu Mincho" w:hAnsi="Cambria Math" w:cs="Times New Roman"/>
+                            <w:i/>
+                            <w:iCs/>
+                            <w:sz w:val="20"/>
+                            <w:szCs w:val="20"/>
+                          </w:rPr>
+                        </m:ctrlPr>
+                      </m:eqArrPr>
+                      <m:e>
+                        <m:r>
+                          <w:rPr>
+                            <w:rFonts w:ascii="Cambria Math" w:eastAsia="Yu Mincho" w:hAnsi="Cambria Math" w:cs="Times New Roman"/>
+                            <w:sz w:val="20"/>
+                            <w:szCs w:val="20"/>
+                          </w:rPr>
+                          <m:t xml:space="preserve">1,  si el paciente i∈I </m:t>
+                        </m:r>
+                        <m:r>
+                          <w:rPr>
+                            <w:rFonts w:ascii="Cambria Math" w:eastAsia="Yu Mincho" w:hAnsi="Cambria Math" w:cs="Times New Roman"/>
+                            <w:sz w:val="20"/>
+                            <w:szCs w:val="20"/>
+                          </w:rPr>
+                          <m:t>entra a que le realicen el procedimiento j∈J a la hora</m:t>
+                        </m:r>
+                      </m:e>
+                      <m:e>
+                        <m:r>
+                          <w:rPr>
+                            <w:rFonts w:ascii="Cambria Math" w:eastAsia="Yu Mincho" w:hAnsi="Cambria Math" w:cs="Times New Roman"/>
+                            <w:sz w:val="20"/>
+                            <w:szCs w:val="20"/>
+                          </w:rPr>
+                          <m:t>h∈H</m:t>
+                        </m:r>
+                        <m:ctrlPr>
+                          <w:rPr>
+                            <w:rFonts w:ascii="Cambria Math" w:eastAsia="Cambria Math" w:hAnsi="Cambria Math" w:cs="Cambria Math"/>
+                            <w:i/>
+                            <w:iCs/>
+                            <w:sz w:val="20"/>
+                            <w:szCs w:val="20"/>
+                          </w:rPr>
+                        </m:ctrlPr>
+                      </m:e>
+                      <m:e>
+                        <m:r>
+                          <w:rPr>
+                            <w:rFonts w:ascii="Cambria Math" w:eastAsia="Cambria Math" w:hAnsi="Cambria Math" w:cs="Cambria Math"/>
+                            <w:sz w:val="20"/>
+                            <w:szCs w:val="20"/>
+                          </w:rPr>
+                          <m:t>0,  d.l.c.</m:t>
+                        </m:r>
+                      </m:e>
+                    </m:eqArr>
+                  </m:e>
+                </m:d>
+              </m:oMath>
+            </m:oMathPara>
+          </w:p>
+        </w:tc>
+      </w:tr>
     </w:tbl>
     <w:p>
       <w:pPr>
@@ -14308,7 +14863,6 @@
         <w:rPr>
           <w:rFonts w:ascii="Cambria" w:hAnsi="Cambria"/>
         </w:rPr>
-        <w:lastRenderedPageBreak/>
         <w:t xml:space="preserve"> </w:t>
       </w:r>
       <m:oMath>
@@ -15469,13 +16023,7 @@
                 <w:rPr>
                   <w:rFonts w:ascii="Cambria Math" w:hAnsi="Cambria Math"/>
                 </w:rPr>
-                <m:t>f+</m:t>
-              </m:r>
-              <m:r>
-                <w:rPr>
-                  <w:rFonts w:ascii="Cambria Math" w:hAnsi="Cambria Math"/>
-                </w:rPr>
-                <m:t>(</m:t>
+                <m:t>f+(</m:t>
               </m:r>
               <m:nary>
                 <m:naryPr>
@@ -15773,25 +16321,7 @@
             <w:rPr>
               <w:rFonts w:ascii="Cambria Math" w:hAnsi="Cambria Math"/>
             </w:rPr>
-            <m:t xml:space="preserve">        ∀i∈I∧∀</m:t>
-          </m:r>
-          <m:r>
-            <w:rPr>
-              <w:rFonts w:ascii="Cambria Math" w:hAnsi="Cambria Math"/>
-            </w:rPr>
-            <m:t>h</m:t>
-          </m:r>
-          <m:r>
-            <w:rPr>
-              <w:rFonts w:ascii="Cambria Math" w:hAnsi="Cambria Math"/>
-            </w:rPr>
-            <m:t>∈H</m:t>
-          </m:r>
-          <m:r>
-            <w:rPr>
-              <w:rFonts w:ascii="Cambria Math" w:hAnsi="Cambria Math"/>
-            </w:rPr>
-            <m:t>∧∀f∈H | f+</m:t>
+            <m:t xml:space="preserve">        ∀i∈I∧∀h∈H∧∀f∈H | f+</m:t>
           </m:r>
           <m:nary>
             <m:naryPr>
@@ -15891,19 +16421,7 @@
             <w:rPr>
               <w:rFonts w:ascii="Cambria Math" w:hAnsi="Cambria Math"/>
             </w:rPr>
-            <m:t>≤|H|</m:t>
-          </m:r>
-          <m:r>
-            <w:rPr>
-              <w:rFonts w:ascii="Cambria Math" w:hAnsi="Cambria Math"/>
-            </w:rPr>
-            <m:t xml:space="preserve">  </m:t>
-          </m:r>
-          <m:r>
-            <w:rPr>
-              <w:rFonts w:ascii="Cambria Math" w:hAnsi="Cambria Math"/>
-            </w:rPr>
-            <m:t xml:space="preserve"> </m:t>
+            <m:t xml:space="preserve">≤|H|   </m:t>
           </m:r>
           <m:d>
             <m:dPr>
@@ -16227,6 +16745,7 @@
         <w:jc w:val="both"/>
       </w:pPr>
       <w:r>
+        <w:lastRenderedPageBreak/>
         <w:t xml:space="preserve">Restricción sobre el dominio de la variable de decisión </w:t>
       </w:r>
       <m:oMath>
@@ -16423,6 +16942,7 @@
         <w:docPartUnique/>
       </w:docPartObj>
     </w:sdtPr>
+    <w:sdtEndPr/>
     <w:sdtContent>
       <w:p>
         <w:pPr>

</xml_diff>

<commit_message>
Agrega restricciones y anotación
</commit_message>
<xml_diff>
--- a/Proyecto final.docx
+++ b/Proyecto final.docx
@@ -13393,7 +13393,17 @@
                 <w:sz w:val="20"/>
                 <w:szCs w:val="20"/>
               </w:rPr>
-              <w:t>. Es lo mismo que cardinalidad de L</w:t>
+              <w:t xml:space="preserve">. Es lo mismo que cardinalidad de </w:t>
+            </w:r>
+            <w:proofErr w:type="spellStart"/>
+            <w:r>
+              <w:rPr>
+                <w:rFonts w:ascii="Cambria" w:eastAsiaTheme="majorEastAsia" w:hAnsi="Cambria" w:cstheme="majorBidi"/>
+                <w:i/>
+                <w:sz w:val="20"/>
+                <w:szCs w:val="20"/>
+              </w:rPr>
+              <w:t>L</w:t>
             </w:r>
             <w:r>
               <w:rPr>
@@ -13405,6 +13415,7 @@
               </w:rPr>
               <w:t>k</w:t>
             </w:r>
+            <w:proofErr w:type="spellEnd"/>
           </w:p>
         </w:tc>
       </w:tr>
@@ -16722,13 +16733,7 @@
             <w:rPr>
               <w:rFonts w:ascii="Cambria Math" w:hAnsi="Cambria Math"/>
             </w:rPr>
-            <m:t>≤1     ∀</m:t>
-          </m:r>
-          <m:r>
-            <w:rPr>
-              <w:rFonts w:ascii="Cambria Math" w:hAnsi="Cambria Math"/>
-            </w:rPr>
-            <m:t xml:space="preserve">h∈H∧∀i∈I </m:t>
+            <m:t xml:space="preserve">≤1     ∀h∈H∧∀i∈I </m:t>
           </m:r>
           <m:r>
             <m:rPr>
@@ -16968,13 +16973,7 @@
                     <w:rPr>
                       <w:rFonts w:ascii="Cambria Math" w:hAnsi="Cambria Math"/>
                     </w:rPr>
-                    <m:t>j</m:t>
-                  </m:r>
-                  <m:r>
-                    <w:rPr>
-                      <w:rFonts w:ascii="Cambria Math" w:hAnsi="Cambria Math"/>
-                    </w:rPr>
-                    <m:t>,k,l</m:t>
+                    <m:t>j,k,l</m:t>
                   </m:r>
                 </m:e>
               </m:d>
@@ -17136,25 +17135,7 @@
             <w:rPr>
               <w:rFonts w:ascii="Cambria Math" w:hAnsi="Cambria Math"/>
             </w:rPr>
-            <m:t>(1</m:t>
-          </m:r>
-          <m:r>
-            <m:rPr>
-              <m:sty m:val="bi"/>
-            </m:rPr>
-            <w:rPr>
-              <w:rFonts w:ascii="Cambria Math" w:hAnsi="Cambria Math"/>
-            </w:rPr>
-            <m:t>4</m:t>
-          </m:r>
-          <m:r>
-            <m:rPr>
-              <m:sty m:val="bi"/>
-            </m:rPr>
-            <w:rPr>
-              <w:rFonts w:ascii="Cambria Math" w:hAnsi="Cambria Math"/>
-            </w:rPr>
-            <m:t>)</m:t>
+            <m:t>(14)</m:t>
           </m:r>
         </m:oMath>
       </m:oMathPara>
@@ -17224,13 +17205,7 @@
                         <w:rPr>
                           <w:rFonts w:ascii="Cambria Math" w:hAnsi="Cambria Math"/>
                         </w:rPr>
-                        <m:t>i,h</m:t>
-                      </m:r>
-                      <m:r>
-                        <w:rPr>
-                          <w:rFonts w:ascii="Cambria Math" w:hAnsi="Cambria Math"/>
-                        </w:rPr>
-                        <m:t>,j</m:t>
+                        <m:t>i,h,j</m:t>
                       </m:r>
                     </m:e>
                   </m:d>
@@ -17242,13 +17217,160 @@
             <w:rPr>
               <w:rFonts w:ascii="Cambria Math" w:hAnsi="Cambria Math"/>
             </w:rPr>
-            <m:t>≤1    ∀i∈I</m:t>
+            <m:t>≤1    ∀i∈I∧∀j∈J</m:t>
+          </m:r>
+          <m:r>
+            <m:rPr>
+              <m:sty m:val="bi"/>
+            </m:rPr>
+            <w:rPr>
+              <w:rFonts w:ascii="Cambria Math" w:hAnsi="Cambria Math"/>
+            </w:rPr>
+            <m:t>(15)</m:t>
+          </m:r>
+        </m:oMath>
+      </m:oMathPara>
+    </w:p>
+    <w:p>
+      <w:pPr>
+        <w:rPr>
+          <w:b/>
+        </w:rPr>
+      </w:pPr>
+      <m:oMathPara>
+        <m:oMath>
+          <m:nary>
+            <m:naryPr>
+              <m:chr m:val="∑"/>
+              <m:limLoc m:val="undOvr"/>
+              <m:supHide m:val="1"/>
+              <m:ctrlPr>
+                <w:rPr>
+                  <w:rFonts w:ascii="Cambria Math" w:hAnsi="Cambria Math"/>
+                  <w:bCs/>
+                  <w:i/>
+                </w:rPr>
+              </m:ctrlPr>
+            </m:naryPr>
+            <m:sub>
+              <m:r>
+                <w:rPr>
+                  <w:rFonts w:ascii="Cambria Math" w:hAnsi="Cambria Math"/>
+                </w:rPr>
+                <m:t>j∈J</m:t>
+              </m:r>
+            </m:sub>
+            <m:sup/>
+            <m:e>
+              <m:sSub>
+                <m:sSubPr>
+                  <m:ctrlPr>
+                    <w:rPr>
+                      <w:rFonts w:ascii="Cambria Math" w:hAnsi="Cambria Math"/>
+                      <w:bCs/>
+                      <w:i/>
+                    </w:rPr>
+                  </m:ctrlPr>
+                </m:sSubPr>
+                <m:e>
+                  <m:r>
+                    <w:rPr>
+                      <w:rFonts w:ascii="Cambria Math" w:hAnsi="Cambria Math"/>
+                    </w:rPr>
+                    <m:t>z</m:t>
+                  </m:r>
+                </m:e>
+                <m:sub>
+                  <m:d>
+                    <m:dPr>
+                      <m:ctrlPr>
+                        <w:rPr>
+                          <w:rFonts w:ascii="Cambria Math" w:hAnsi="Cambria Math"/>
+                          <w:bCs/>
+                          <w:i/>
+                        </w:rPr>
+                      </m:ctrlPr>
+                    </m:dPr>
+                    <m:e>
+                      <m:r>
+                        <w:rPr>
+                          <w:rFonts w:ascii="Cambria Math" w:hAnsi="Cambria Math"/>
+                        </w:rPr>
+                        <m:t>i,h,j</m:t>
+                      </m:r>
+                    </m:e>
+                  </m:d>
+                </m:sub>
+              </m:sSub>
+            </m:e>
+          </m:nary>
+          <m:r>
+            <w:rPr>
+              <w:rFonts w:ascii="Cambria Math" w:hAnsi="Cambria Math"/>
+            </w:rPr>
+            <m:t>≤</m:t>
+          </m:r>
+          <m:sSub>
+            <m:sSubPr>
+              <m:ctrlPr>
+                <w:rPr>
+                  <w:rFonts w:ascii="Cambria Math" w:hAnsi="Cambria Math"/>
+                  <w:i/>
+                </w:rPr>
+              </m:ctrlPr>
+            </m:sSubPr>
+            <m:e>
+              <m:r>
+                <w:rPr>
+                  <w:rFonts w:ascii="Cambria Math" w:hAnsi="Cambria Math"/>
+                </w:rPr>
+                <m:t>x</m:t>
+              </m:r>
+            </m:e>
+            <m:sub>
+              <m:d>
+                <m:dPr>
+                  <m:ctrlPr>
+                    <w:rPr>
+                      <w:rFonts w:ascii="Cambria Math" w:hAnsi="Cambria Math"/>
+                      <w:i/>
+                    </w:rPr>
+                  </m:ctrlPr>
+                </m:dPr>
+                <m:e>
+                  <m:r>
+                    <w:rPr>
+                      <w:rFonts w:ascii="Cambria Math" w:hAnsi="Cambria Math"/>
+                    </w:rPr>
+                    <m:t>i,h</m:t>
+                  </m:r>
+                </m:e>
+              </m:d>
+            </m:sub>
+          </m:sSub>
+          <m:r>
+            <w:rPr>
+              <w:rFonts w:ascii="Cambria Math" w:hAnsi="Cambria Math"/>
+            </w:rPr>
+            <m:t xml:space="preserve">    ∀i∈I∧∀</m:t>
           </m:r>
           <m:r>
             <w:rPr>
               <w:rFonts w:ascii="Cambria Math" w:hAnsi="Cambria Math"/>
             </w:rPr>
-            <m:t>∧∀j∈J</m:t>
+            <m:t>h</m:t>
+          </m:r>
+          <m:r>
+            <w:rPr>
+              <w:rFonts w:ascii="Cambria Math" w:hAnsi="Cambria Math"/>
+            </w:rPr>
+            <m:t>∈</m:t>
+          </m:r>
+          <m:r>
+            <w:rPr>
+              <w:rFonts w:ascii="Cambria Math" w:hAnsi="Cambria Math"/>
+            </w:rPr>
+            <m:t>H</m:t>
           </m:r>
           <m:r>
             <m:rPr>
@@ -17266,7 +17388,7 @@
             <w:rPr>
               <w:rFonts w:ascii="Cambria Math" w:hAnsi="Cambria Math"/>
             </w:rPr>
-            <m:t>5</m:t>
+            <m:t>6</m:t>
           </m:r>
           <m:r>
             <m:rPr>
@@ -17352,11 +17474,16 @@
       <w:r>
         <w:t xml:space="preserve"> no puede estar en el hospital m</w:t>
       </w:r>
+      <w:proofErr w:type="spellStart"/>
       <w:r>
         <w:t>á</w:t>
       </w:r>
       <w:r>
-        <w:t>s horas de lo que su gravedad lo permita</w:t>
+        <w:t>s</w:t>
+      </w:r>
+      <w:proofErr w:type="spellEnd"/>
+      <w:r>
+        <w:t xml:space="preserve"> horas de lo que su gravedad lo permita</w:t>
       </w:r>
       <w:r>
         <w:t>.</w:t>
@@ -17876,13 +18003,7 @@
                   <w:rPr>
                     <w:rFonts w:ascii="Cambria Math" w:hAnsi="Cambria Math"/>
                   </w:rPr>
-                  <m:t>j</m:t>
-                </m:r>
-                <m:r>
-                  <w:rPr>
-                    <w:rFonts w:ascii="Cambria Math" w:hAnsi="Cambria Math"/>
-                  </w:rPr>
-                  <m:t>,k,l</m:t>
+                  <m:t>j,k,l</m:t>
                 </m:r>
               </m:e>
             </m:d>
@@ -18014,6 +18135,64 @@
     </w:p>
     <w:p>
       <w:pPr>
+        <w:pStyle w:val="ListParagraph"/>
+        <w:numPr>
+          <w:ilvl w:val="0"/>
+          <w:numId w:val="4"/>
+        </w:numPr>
+        <w:jc w:val="both"/>
+      </w:pPr>
+      <w:r>
+        <w:rPr>
+          <w:bCs/>
+        </w:rPr>
+        <w:t xml:space="preserve">Un paciente </w:t>
+      </w:r>
+      <m:oMath>
+        <m:r>
+          <w:rPr>
+            <w:rFonts w:ascii="Cambria Math" w:hAnsi="Cambria Math"/>
+          </w:rPr>
+          <m:t>i∈I</m:t>
+        </m:r>
+      </m:oMath>
+      <w:r>
+        <w:rPr>
+          <w:bCs/>
+        </w:rPr>
+        <w:t xml:space="preserve"> debe estar en el hospital en la hora </w:t>
+      </w:r>
+      <m:oMath>
+        <m:r>
+          <w:rPr>
+            <w:rFonts w:ascii="Cambria Math" w:hAnsi="Cambria Math"/>
+          </w:rPr>
+          <m:t>h∈H</m:t>
+        </m:r>
+      </m:oMath>
+      <w:r>
+        <w:rPr>
+          <w:bCs/>
+        </w:rPr>
+        <w:t xml:space="preserve"> para que le realicen el procedimiento </w:t>
+      </w:r>
+      <m:oMath>
+        <m:r>
+          <w:rPr>
+            <w:rFonts w:ascii="Cambria Math" w:hAnsi="Cambria Math"/>
+          </w:rPr>
+          <m:t>j∈J</m:t>
+        </m:r>
+      </m:oMath>
+      <w:r>
+        <w:rPr>
+          <w:bCs/>
+        </w:rPr>
+        <w:t>.</w:t>
+      </w:r>
+    </w:p>
+    <w:p>
+      <w:pPr>
         <w:jc w:val="both"/>
       </w:pPr>
       <w:r>
@@ -18027,6 +18206,25 @@
       </w:r>
       <w:r>
         <w:t>el tiempo que se pasa en los hospitales.</w:t>
+      </w:r>
+      <w:r>
+        <w:t xml:space="preserve"> </w:t>
+      </w:r>
+    </w:p>
+    <w:p>
+      <w:pPr>
+        <w:jc w:val="both"/>
+      </w:pPr>
+      <w:r>
+        <w:t xml:space="preserve">Anotación: no se logró contemplar una hora de salida del paciente debido a que en el momento no se encontró con la manera de modelar las restricciones pertinentes. </w:t>
+      </w:r>
+      <w:proofErr w:type="spellStart"/>
+      <w:r>
+        <w:t>Ej</w:t>
+      </w:r>
+      <w:proofErr w:type="spellEnd"/>
+      <w:r>
+        <w:t>: Que el paciente se encuentre en el hospital o esperando tratamiento en horas consecutivas desde que entró hasta que salió.</w:t>
       </w:r>
     </w:p>
     <w:sectPr>
@@ -18075,6 +18273,7 @@
         <w:docPartUnique/>
       </w:docPartObj>
     </w:sdtPr>
+    <w:sdtEndPr/>
     <w:sdtContent>
       <w:p>
         <w:pPr>

</xml_diff>